<commit_message>
web browser alient server request
</commit_message>
<xml_diff>
--- a/Notes.docx
+++ b/Notes.docx
@@ -523,6 +523,1101 @@
       </w:pPr>
       <w:r>
         <w:t>request - receive / send - how display - how generate dynamic content</w:t>
+      </w:r>
+    </w:p>
+    <w:p/>
+    <w:p>
+      <w:r>
+        <w:br w:type="page"/>
+      </w:r>
+    </w:p>
+    <w:p>
+      <w:pPr>
+        <w:spacing w:after="0" w:line="240" w:lineRule="auto"/>
+        <w:rPr>
+          <w:b/>
+        </w:rPr>
+      </w:pPr>
+      <w:r>
+        <w:rPr>
+          <w:b/>
+        </w:rPr>
+        <w:lastRenderedPageBreak/>
+        <w:t xml:space="preserve">1.2 </w:t>
+      </w:r>
+    </w:p>
+    <w:p>
+      <w:pPr>
+        <w:spacing w:after="0" w:line="240" w:lineRule="auto"/>
+        <w:rPr>
+          <w:b/>
+        </w:rPr>
+      </w:pPr>
+      <w:r>
+        <w:rPr>
+          <w:b/>
+        </w:rPr>
+        <w:t>View content on WWW:</w:t>
+      </w:r>
+    </w:p>
+    <w:p>
+      <w:pPr>
+        <w:spacing w:after="0" w:line="240" w:lineRule="auto"/>
+      </w:pPr>
+      <w:r>
+        <w:t>1980's  - text web browsers</w:t>
+      </w:r>
+    </w:p>
+    <w:p>
+      <w:pPr>
+        <w:spacing w:after="0" w:line="240" w:lineRule="auto"/>
+      </w:pPr>
+      <w:r>
+        <w:t>1095s - mosaic web browser - images and links between pages</w:t>
+      </w:r>
+    </w:p>
+    <w:p>
+      <w:pPr>
+        <w:spacing w:after="0" w:line="240" w:lineRule="auto"/>
+      </w:pPr>
+    </w:p>
+    <w:p>
+      <w:pPr>
+        <w:spacing w:after="0" w:line="240" w:lineRule="auto"/>
+      </w:pPr>
+      <w:r>
+        <w:rPr>
+          <w:b/>
+        </w:rPr>
+        <w:t>web browser :</w:t>
+      </w:r>
+      <w:r>
+        <w:t xml:space="preserve"> </w:t>
+      </w:r>
+    </w:p>
+    <w:p>
+      <w:pPr>
+        <w:spacing w:after="0" w:line="240" w:lineRule="auto"/>
+      </w:pPr>
+      <w:r>
+        <w:t>software displays content and let you navigate</w:t>
+      </w:r>
+    </w:p>
+    <w:p>
+      <w:pPr>
+        <w:spacing w:after="0" w:line="240" w:lineRule="auto"/>
+      </w:pPr>
+      <w:r>
+        <w:t xml:space="preserve"> component:</w:t>
+      </w:r>
+    </w:p>
+    <w:p>
+      <w:pPr>
+        <w:spacing w:after="0" w:line="240" w:lineRule="auto"/>
+      </w:pPr>
+      <w:r>
+        <w:tab/>
+        <w:t xml:space="preserve">Rendering engine - </w:t>
+      </w:r>
+    </w:p>
+    <w:p>
+      <w:pPr>
+        <w:spacing w:after="0" w:line="240" w:lineRule="auto"/>
+      </w:pPr>
+      <w:r>
+        <w:tab/>
+      </w:r>
+      <w:r>
+        <w:tab/>
+        <w:t>decides what to display and how to display on web browser.</w:t>
+      </w:r>
+    </w:p>
+    <w:p>
+      <w:pPr>
+        <w:spacing w:after="0" w:line="240" w:lineRule="auto"/>
+      </w:pPr>
+      <w:r>
+        <w:tab/>
+      </w:r>
+      <w:r>
+        <w:tab/>
+        <w:t xml:space="preserve"> presentation, ordering, content</w:t>
+      </w:r>
+    </w:p>
+    <w:p>
+      <w:pPr>
+        <w:spacing w:after="0" w:line="240" w:lineRule="auto"/>
+      </w:pPr>
+      <w:r>
+        <w:tab/>
+      </w:r>
+      <w:r>
+        <w:tab/>
+        <w:t xml:space="preserve">html, </w:t>
+      </w:r>
+      <w:proofErr w:type="spellStart"/>
+      <w:r>
+        <w:t>css</w:t>
+      </w:r>
+      <w:proofErr w:type="spellEnd"/>
+    </w:p>
+    <w:p>
+      <w:pPr>
+        <w:spacing w:after="0" w:line="240" w:lineRule="auto"/>
+      </w:pPr>
+      <w:r>
+        <w:tab/>
+        <w:t>Java script Engine-</w:t>
+      </w:r>
+    </w:p>
+    <w:p>
+      <w:pPr>
+        <w:spacing w:after="0" w:line="240" w:lineRule="auto"/>
+      </w:pPr>
+      <w:r>
+        <w:tab/>
+      </w:r>
+      <w:r>
+        <w:tab/>
+        <w:t>dynamic part - create modify</w:t>
+      </w:r>
+    </w:p>
+    <w:p>
+      <w:pPr>
+        <w:spacing w:after="0" w:line="240" w:lineRule="auto"/>
+      </w:pPr>
+      <w:r>
+        <w:tab/>
+      </w:r>
+      <w:r>
+        <w:tab/>
+        <w:t>run code</w:t>
+      </w:r>
+    </w:p>
+    <w:p>
+      <w:pPr>
+        <w:spacing w:after="0" w:line="240" w:lineRule="auto"/>
+      </w:pPr>
+      <w:r>
+        <w:t>Web browser works -</w:t>
+      </w:r>
+    </w:p>
+    <w:p>
+      <w:pPr>
+        <w:spacing w:after="0" w:line="240" w:lineRule="auto"/>
+      </w:pPr>
+      <w:r>
+        <w:tab/>
+        <w:t xml:space="preserve">http protocol - </w:t>
+      </w:r>
+    </w:p>
+    <w:p>
+      <w:pPr>
+        <w:spacing w:after="0" w:line="240" w:lineRule="auto"/>
+      </w:pPr>
+      <w:r>
+        <w:tab/>
+      </w:r>
+      <w:r>
+        <w:tab/>
+        <w:t>web browser communicates - request, transfer documents</w:t>
+      </w:r>
+    </w:p>
+    <w:p>
+      <w:pPr>
+        <w:spacing w:after="0" w:line="240" w:lineRule="auto"/>
+      </w:pPr>
+      <w:r>
+        <w:tab/>
+      </w:r>
+      <w:r>
+        <w:tab/>
+      </w:r>
+      <w:r>
+        <w:tab/>
+        <w:t>client -(laptop, mobile, fridge)</w:t>
+      </w:r>
+    </w:p>
+    <w:p>
+      <w:pPr>
+        <w:spacing w:after="0" w:line="240" w:lineRule="auto"/>
+      </w:pPr>
+      <w:r>
+        <w:tab/>
+      </w:r>
+      <w:r>
+        <w:tab/>
+      </w:r>
+      <w:r>
+        <w:tab/>
+        <w:t>server - server /big computer</w:t>
+      </w:r>
+    </w:p>
+    <w:p>
+      <w:pPr>
+        <w:spacing w:after="0" w:line="240" w:lineRule="auto"/>
+      </w:pPr>
+      <w:r>
+        <w:tab/>
+      </w:r>
+      <w:r>
+        <w:tab/>
+      </w:r>
+      <w:r>
+        <w:tab/>
+        <w:t>connected via connections , devices</w:t>
+      </w:r>
+    </w:p>
+    <w:p>
+      <w:pPr>
+        <w:spacing w:after="0" w:line="240" w:lineRule="auto"/>
+      </w:pPr>
+      <w:r>
+        <w:tab/>
+      </w:r>
+      <w:r>
+        <w:tab/>
+      </w:r>
+      <w:r>
+        <w:tab/>
+        <w:t>client initiates - http request</w:t>
+      </w:r>
+    </w:p>
+    <w:p>
+      <w:pPr>
+        <w:spacing w:after="0" w:line="240" w:lineRule="auto"/>
+      </w:pPr>
+      <w:r>
+        <w:tab/>
+      </w:r>
+      <w:r>
+        <w:tab/>
+      </w:r>
+      <w:r>
+        <w:tab/>
+        <w:t>server - listens - decides response and content  and sends http response</w:t>
+      </w:r>
+    </w:p>
+    <w:p>
+      <w:pPr>
+        <w:spacing w:after="0" w:line="240" w:lineRule="auto"/>
+      </w:pPr>
+      <w:r>
+        <w:tab/>
+      </w:r>
+      <w:r>
+        <w:tab/>
+      </w:r>
+      <w:r>
+        <w:tab/>
+        <w:t>client again - decides what to do with the content from server response</w:t>
+      </w:r>
+    </w:p>
+    <w:p>
+      <w:pPr>
+        <w:spacing w:after="0" w:line="240" w:lineRule="auto"/>
+      </w:pPr>
+      <w:r>
+        <w:tab/>
+      </w:r>
+      <w:r>
+        <w:tab/>
+        <w:t xml:space="preserve">http: </w:t>
+      </w:r>
+    </w:p>
+    <w:p>
+      <w:pPr>
+        <w:spacing w:after="0" w:line="240" w:lineRule="auto"/>
+      </w:pPr>
+      <w:r>
+        <w:tab/>
+      </w:r>
+      <w:r>
+        <w:tab/>
+      </w:r>
+      <w:r>
+        <w:tab/>
+        <w:t>plain text, human readable protocol on the web</w:t>
+      </w:r>
+    </w:p>
+    <w:p>
+      <w:pPr>
+        <w:spacing w:after="0" w:line="240" w:lineRule="auto"/>
+      </w:pPr>
+      <w:r>
+        <w:tab/>
+      </w:r>
+      <w:r>
+        <w:tab/>
+      </w:r>
+      <w:r>
+        <w:tab/>
+        <w:t>client server model</w:t>
+      </w:r>
+    </w:p>
+    <w:p>
+      <w:pPr>
+        <w:spacing w:after="0" w:line="240" w:lineRule="auto"/>
+      </w:pPr>
+      <w:r>
+        <w:tab/>
+      </w:r>
+      <w:r>
+        <w:tab/>
+      </w:r>
+      <w:r>
+        <w:tab/>
+        <w:t>request + client info</w:t>
+      </w:r>
+    </w:p>
+    <w:p>
+      <w:pPr>
+        <w:spacing w:after="0" w:line="240" w:lineRule="auto"/>
+      </w:pPr>
+      <w:r>
+        <w:tab/>
+      </w:r>
+      <w:r>
+        <w:tab/>
+      </w:r>
+      <w:r>
+        <w:tab/>
+        <w:t>response + server info</w:t>
+      </w:r>
+    </w:p>
+    <w:p>
+      <w:pPr>
+        <w:spacing w:after="0" w:line="240" w:lineRule="auto"/>
+        <w:ind w:left="720"/>
+      </w:pPr>
+      <w:r>
+        <w:rPr>
+          <w:noProof/>
+        </w:rPr>
+        <w:drawing>
+          <wp:inline distT="0" distB="0" distL="0" distR="0">
+            <wp:extent cx="5701863" cy="4133850"/>
+            <wp:effectExtent l="19050" t="0" r="0" b="0"/>
+            <wp:docPr id="1" name="Picture 1"/>
+            <wp:cNvGraphicFramePr>
+              <a:graphicFrameLocks xmlns:a="http://schemas.openxmlformats.org/drawingml/2006/main" noChangeAspect="1"/>
+            </wp:cNvGraphicFramePr>
+            <a:graphic xmlns:a="http://schemas.openxmlformats.org/drawingml/2006/main">
+              <a:graphicData uri="http://schemas.openxmlformats.org/drawingml/2006/picture">
+                <pic:pic xmlns:pic="http://schemas.openxmlformats.org/drawingml/2006/picture">
+                  <pic:nvPicPr>
+                    <pic:cNvPr id="0" name="Picture 1"/>
+                    <pic:cNvPicPr>
+                      <a:picLocks noChangeAspect="1" noChangeArrowheads="1"/>
+                    </pic:cNvPicPr>
+                  </pic:nvPicPr>
+                  <pic:blipFill>
+                    <a:blip r:embed="rId4"/>
+                    <a:srcRect/>
+                    <a:stretch>
+                      <a:fillRect/>
+                    </a:stretch>
+                  </pic:blipFill>
+                  <pic:spPr bwMode="auto">
+                    <a:xfrm>
+                      <a:off x="0" y="0"/>
+                      <a:ext cx="5702197" cy="4134092"/>
+                    </a:xfrm>
+                    <a:prstGeom prst="rect">
+                      <a:avLst/>
+                    </a:prstGeom>
+                    <a:noFill/>
+                    <a:ln w="9525">
+                      <a:noFill/>
+                      <a:miter lim="800000"/>
+                      <a:headEnd/>
+                      <a:tailEnd/>
+                    </a:ln>
+                  </pic:spPr>
+                </pic:pic>
+              </a:graphicData>
+            </a:graphic>
+          </wp:inline>
+        </w:drawing>
+      </w:r>
+    </w:p>
+    <w:p>
+      <w:r>
+        <w:br w:type="page"/>
+      </w:r>
+      <w:r>
+        <w:rPr>
+          <w:b/>
+        </w:rPr>
+        <w:lastRenderedPageBreak/>
+        <w:t>http request</w:t>
+      </w:r>
+    </w:p>
+    <w:p>
+      <w:pPr>
+        <w:spacing w:after="0" w:line="240" w:lineRule="auto"/>
+      </w:pPr>
+      <w:r>
+        <w:tab/>
+        <w:t>verb - Action client hoping to perform</w:t>
+      </w:r>
+    </w:p>
+    <w:p>
+      <w:pPr>
+        <w:spacing w:after="0" w:line="240" w:lineRule="auto"/>
+      </w:pPr>
+      <w:r>
+        <w:tab/>
+      </w:r>
+      <w:r>
+        <w:tab/>
+        <w:t>get - requesting resource</w:t>
+      </w:r>
+    </w:p>
+    <w:p>
+      <w:pPr>
+        <w:spacing w:after="0" w:line="240" w:lineRule="auto"/>
+      </w:pPr>
+      <w:r>
+        <w:tab/>
+      </w:r>
+      <w:r>
+        <w:tab/>
+        <w:t>head - just header info, not any resource</w:t>
+      </w:r>
+    </w:p>
+    <w:p>
+      <w:pPr>
+        <w:spacing w:after="0" w:line="240" w:lineRule="auto"/>
+      </w:pPr>
+      <w:r>
+        <w:tab/>
+      </w:r>
+      <w:r>
+        <w:tab/>
+        <w:t>post -create new content on server</w:t>
+      </w:r>
+    </w:p>
+    <w:p>
+      <w:pPr>
+        <w:spacing w:after="0" w:line="240" w:lineRule="auto"/>
+      </w:pPr>
+      <w:r>
+        <w:tab/>
+        <w:t>argument - name of the resource requested</w:t>
+      </w:r>
+    </w:p>
+    <w:p>
+      <w:pPr>
+        <w:spacing w:after="0" w:line="240" w:lineRule="auto"/>
+      </w:pPr>
+      <w:r>
+        <w:tab/>
+        <w:t>protocol - http/1.1</w:t>
+      </w:r>
+    </w:p>
+    <w:p>
+      <w:pPr>
+        <w:spacing w:after="0" w:line="240" w:lineRule="auto"/>
+      </w:pPr>
+      <w:r>
+        <w:tab/>
+        <w:t>client information + other information</w:t>
+      </w:r>
+    </w:p>
+    <w:p>
+      <w:pPr>
+        <w:spacing w:after="0" w:line="240" w:lineRule="auto"/>
+      </w:pPr>
+      <w:r>
+        <w:t>Ex:</w:t>
+      </w:r>
+    </w:p>
+    <w:p>
+      <w:pPr>
+        <w:spacing w:after="0" w:line="240" w:lineRule="auto"/>
+      </w:pPr>
+      <w:r>
+        <w:t xml:space="preserve">Request Verb   </w:t>
+      </w:r>
+      <w:r>
+        <w:tab/>
+      </w:r>
+      <w:r>
+        <w:tab/>
+        <w:t>URI</w:t>
+      </w:r>
+      <w:r>
+        <w:tab/>
+      </w:r>
+      <w:r>
+        <w:tab/>
+        <w:t>HTTP Version</w:t>
+      </w:r>
+    </w:p>
+    <w:p>
+      <w:pPr>
+        <w:spacing w:after="0" w:line="240" w:lineRule="auto"/>
+      </w:pPr>
+      <w:r>
+        <w:tab/>
+        <w:t>-----   ---------------------------    -----------</w:t>
+      </w:r>
+    </w:p>
+    <w:p>
+      <w:pPr>
+        <w:spacing w:after="0" w:line="240" w:lineRule="auto"/>
+      </w:pPr>
+      <w:r>
+        <w:tab/>
+        <w:t xml:space="preserve">GET  /example/index.html  HTTP/1.1 </w:t>
+      </w:r>
+      <w:r>
+        <w:tab/>
+        <w:t>------------&gt; Request Line</w:t>
+      </w:r>
+    </w:p>
+    <w:p>
+      <w:pPr>
+        <w:spacing w:after="0" w:line="240" w:lineRule="auto"/>
+      </w:pPr>
+      <w:r>
+        <w:tab/>
+        <w:t>Host: www.edx.org</w:t>
+      </w:r>
+      <w:r>
+        <w:tab/>
+      </w:r>
+      <w:r>
+        <w:tab/>
+      </w:r>
+      <w:r>
+        <w:tab/>
+        <w:t>|</w:t>
+      </w:r>
+    </w:p>
+    <w:p>
+      <w:pPr>
+        <w:spacing w:after="0" w:line="240" w:lineRule="auto"/>
+      </w:pPr>
+      <w:r>
+        <w:tab/>
+        <w:t>User-Agent: Mozilla/4.0</w:t>
+      </w:r>
+      <w:r>
+        <w:tab/>
+      </w:r>
+      <w:r>
+        <w:tab/>
+      </w:r>
+      <w:r>
+        <w:tab/>
+        <w:t>|-----------&gt; Request header</w:t>
+      </w:r>
+    </w:p>
+    <w:p>
+      <w:pPr>
+        <w:spacing w:after="0" w:line="240" w:lineRule="auto"/>
+      </w:pPr>
+      <w:r>
+        <w:tab/>
+        <w:t>Accept-Language: en-us</w:t>
+      </w:r>
+      <w:r>
+        <w:tab/>
+      </w:r>
+      <w:r>
+        <w:tab/>
+      </w:r>
+      <w:r>
+        <w:tab/>
+        <w:t>|</w:t>
+      </w:r>
+    </w:p>
+    <w:p>
+      <w:pPr>
+        <w:spacing w:after="0" w:line="240" w:lineRule="auto"/>
+      </w:pPr>
+      <w:r>
+        <w:tab/>
+        <w:t>Content-Length: 9</w:t>
+      </w:r>
+      <w:r>
+        <w:tab/>
+      </w:r>
+      <w:r>
+        <w:tab/>
+      </w:r>
+      <w:r>
+        <w:tab/>
+        <w:t>|</w:t>
+      </w:r>
+    </w:p>
+    <w:p>
+      <w:pPr>
+        <w:spacing w:after="0" w:line="240" w:lineRule="auto"/>
+      </w:pPr>
+      <w:r>
+        <w:tab/>
+      </w:r>
+      <w:r>
+        <w:tab/>
+      </w:r>
+      <w:r>
+        <w:tab/>
+      </w:r>
+      <w:r>
+        <w:tab/>
+      </w:r>
+      <w:r>
+        <w:tab/>
+      </w:r>
+      <w:r>
+        <w:tab/>
+        <w:t>-------------&gt; Blank Line Separator</w:t>
+      </w:r>
+    </w:p>
+    <w:p>
+      <w:pPr>
+        <w:spacing w:after="0" w:line="240" w:lineRule="auto"/>
+      </w:pPr>
+      <w:r>
+        <w:tab/>
+        <w:t>a= 12 &amp; b=34</w:t>
+      </w:r>
+      <w:r>
+        <w:tab/>
+      </w:r>
+      <w:r>
+        <w:tab/>
+      </w:r>
+      <w:r>
+        <w:tab/>
+      </w:r>
+      <w:r>
+        <w:tab/>
+        <w:t>-------------&gt; Request Message Body</w:t>
+      </w:r>
+    </w:p>
+    <w:p>
+      <w:pPr>
+        <w:spacing w:after="0" w:line="240" w:lineRule="auto"/>
+      </w:pPr>
+      <w:r>
+        <w:tab/>
+      </w:r>
+      <w:r>
+        <w:tab/>
+      </w:r>
+    </w:p>
+    <w:p>
+      <w:pPr>
+        <w:spacing w:after="0" w:line="240" w:lineRule="auto"/>
+        <w:rPr>
+          <w:b/>
+        </w:rPr>
+      </w:pPr>
+      <w:r>
+        <w:rPr>
+          <w:b/>
+        </w:rPr>
+        <w:t xml:space="preserve">HTTP Response - </w:t>
+      </w:r>
+    </w:p>
+    <w:p>
+      <w:pPr>
+        <w:spacing w:after="0" w:line="240" w:lineRule="auto"/>
+      </w:pPr>
+      <w:r>
+        <w:tab/>
+        <w:t>1st line</w:t>
+      </w:r>
+    </w:p>
+    <w:p>
+      <w:pPr>
+        <w:spacing w:after="0" w:line="240" w:lineRule="auto"/>
+      </w:pPr>
+      <w:r>
+        <w:tab/>
+        <w:t>Protocol and status code</w:t>
+      </w:r>
+    </w:p>
+    <w:p>
+      <w:pPr>
+        <w:spacing w:after="0" w:line="240" w:lineRule="auto"/>
+      </w:pPr>
+      <w:r>
+        <w:tab/>
+      </w:r>
+      <w:r>
+        <w:tab/>
+        <w:t>1XX - Information only</w:t>
+      </w:r>
+    </w:p>
+    <w:p>
+      <w:pPr>
+        <w:spacing w:after="0" w:line="240" w:lineRule="auto"/>
+      </w:pPr>
+      <w:r>
+        <w:tab/>
+      </w:r>
+      <w:r>
+        <w:tab/>
+        <w:t>2XX - Success</w:t>
+      </w:r>
+    </w:p>
+    <w:p>
+      <w:pPr>
+        <w:spacing w:after="0" w:line="240" w:lineRule="auto"/>
+      </w:pPr>
+      <w:r>
+        <w:tab/>
+      </w:r>
+      <w:r>
+        <w:tab/>
+        <w:t>3XX - Client redirect</w:t>
+      </w:r>
+    </w:p>
+    <w:p>
+      <w:pPr>
+        <w:spacing w:after="0" w:line="240" w:lineRule="auto"/>
+      </w:pPr>
+      <w:r>
+        <w:tab/>
+      </w:r>
+      <w:r>
+        <w:tab/>
+        <w:t>4XX - client error</w:t>
+      </w:r>
+    </w:p>
+    <w:p>
+      <w:pPr>
+        <w:spacing w:after="0" w:line="240" w:lineRule="auto"/>
+      </w:pPr>
+      <w:r>
+        <w:tab/>
+      </w:r>
+      <w:r>
+        <w:tab/>
+        <w:t>5XX - server error</w:t>
+      </w:r>
+    </w:p>
+    <w:p>
+      <w:pPr>
+        <w:spacing w:after="0" w:line="240" w:lineRule="auto"/>
+      </w:pPr>
+      <w:r>
+        <w:tab/>
+        <w:t>Most common status codes</w:t>
+      </w:r>
+    </w:p>
+    <w:p>
+      <w:pPr>
+        <w:spacing w:after="0" w:line="240" w:lineRule="auto"/>
+      </w:pPr>
+      <w:r>
+        <w:tab/>
+      </w:r>
+      <w:r>
+        <w:tab/>
+        <w:t>200 OK - request succeeded ,  returning contents requested</w:t>
+      </w:r>
+    </w:p>
+    <w:p>
+      <w:pPr>
+        <w:spacing w:after="0" w:line="240" w:lineRule="auto"/>
+      </w:pPr>
+      <w:r>
+        <w:tab/>
+      </w:r>
+      <w:r>
+        <w:tab/>
+        <w:t>404 Not Found -  requested resource does not exist</w:t>
+      </w:r>
+    </w:p>
+    <w:p>
+      <w:pPr>
+        <w:spacing w:after="0" w:line="240" w:lineRule="auto"/>
+      </w:pPr>
+      <w:r>
+        <w:tab/>
+      </w:r>
+      <w:r>
+        <w:tab/>
+        <w:t>500 Server Error - Error on server side while processing request</w:t>
+      </w:r>
+    </w:p>
+    <w:p>
+      <w:pPr>
+        <w:spacing w:after="0" w:line="240" w:lineRule="auto"/>
+      </w:pPr>
+      <w:r>
+        <w:tab/>
+        <w:t>2nd line</w:t>
+      </w:r>
+    </w:p>
+    <w:p>
+      <w:pPr>
+        <w:spacing w:after="0" w:line="240" w:lineRule="auto"/>
+      </w:pPr>
+      <w:r>
+        <w:tab/>
+        <w:t>header information - info about server / info of content</w:t>
+      </w:r>
+    </w:p>
+    <w:p>
+      <w:pPr>
+        <w:spacing w:after="0" w:line="240" w:lineRule="auto"/>
+      </w:pPr>
+      <w:r>
+        <w:tab/>
+      </w:r>
+    </w:p>
+    <w:p>
+      <w:pPr>
+        <w:spacing w:after="0" w:line="240" w:lineRule="auto"/>
+      </w:pPr>
+      <w:r>
+        <w:tab/>
+        <w:t>3rd line</w:t>
+      </w:r>
+    </w:p>
+    <w:p>
+      <w:pPr>
+        <w:spacing w:after="0" w:line="240" w:lineRule="auto"/>
+      </w:pPr>
+      <w:r>
+        <w:tab/>
+        <w:t>blank separator</w:t>
+      </w:r>
+    </w:p>
+    <w:p>
+      <w:pPr>
+        <w:spacing w:after="0" w:line="240" w:lineRule="auto"/>
+      </w:pPr>
+    </w:p>
+    <w:p>
+      <w:pPr>
+        <w:spacing w:after="0" w:line="240" w:lineRule="auto"/>
+      </w:pPr>
+      <w:r>
+        <w:tab/>
+        <w:t>4th line</w:t>
+      </w:r>
+    </w:p>
+    <w:p>
+      <w:pPr>
+        <w:spacing w:after="0" w:line="240" w:lineRule="auto"/>
+      </w:pPr>
+      <w:r>
+        <w:tab/>
+        <w:t>response body - content of page requested</w:t>
+      </w:r>
+    </w:p>
+    <w:p>
+      <w:pPr>
+        <w:spacing w:after="0" w:line="240" w:lineRule="auto"/>
+      </w:pPr>
+    </w:p>
+    <w:p>
+      <w:pPr>
+        <w:spacing w:after="0" w:line="240" w:lineRule="auto"/>
+      </w:pPr>
+      <w:r>
+        <w:t>Ex:</w:t>
+      </w:r>
+    </w:p>
+    <w:p>
+      <w:pPr>
+        <w:spacing w:after="0" w:line="240" w:lineRule="auto"/>
+      </w:pPr>
+      <w:r>
+        <w:t>HTTP Version</w:t>
+      </w:r>
+      <w:r>
+        <w:tab/>
+      </w:r>
+      <w:r>
+        <w:tab/>
+        <w:t>Status Code</w:t>
+      </w:r>
+    </w:p>
+    <w:p>
+      <w:pPr>
+        <w:spacing w:after="0" w:line="240" w:lineRule="auto"/>
+      </w:pPr>
+      <w:r>
+        <w:tab/>
+        <w:t>----------</w:t>
+      </w:r>
+      <w:r>
+        <w:tab/>
+        <w:t xml:space="preserve">    --------    </w:t>
+      </w:r>
+    </w:p>
+    <w:p>
+      <w:pPr>
+        <w:spacing w:after="0" w:line="240" w:lineRule="auto"/>
+      </w:pPr>
+      <w:r>
+        <w:tab/>
+        <w:t>HTTP/1.1 200 OK</w:t>
+      </w:r>
+      <w:r>
+        <w:tab/>
+        <w:t>-----------------------------------&gt;</w:t>
+      </w:r>
+      <w:r>
+        <w:tab/>
+        <w:t>Response Line</w:t>
+      </w:r>
+    </w:p>
+    <w:p>
+      <w:pPr>
+        <w:spacing w:after="0" w:line="240" w:lineRule="auto"/>
+      </w:pPr>
+      <w:r>
+        <w:tab/>
+        <w:t>Date:  Fri, 06 Apr XXXX 09:30:00 GMT</w:t>
+      </w:r>
+      <w:r>
+        <w:tab/>
+        <w:t>|</w:t>
+      </w:r>
+    </w:p>
+    <w:p>
+      <w:pPr>
+        <w:spacing w:after="0" w:line="240" w:lineRule="auto"/>
+      </w:pPr>
+      <w:r>
+        <w:tab/>
+        <w:t>Server :  Apache/1.4</w:t>
+      </w:r>
+      <w:r>
+        <w:tab/>
+      </w:r>
+      <w:r>
+        <w:tab/>
+      </w:r>
+      <w:r>
+        <w:tab/>
+        <w:t>|</w:t>
+      </w:r>
+    </w:p>
+    <w:p>
+      <w:pPr>
+        <w:spacing w:after="0" w:line="240" w:lineRule="auto"/>
+      </w:pPr>
+      <w:r>
+        <w:tab/>
+        <w:t>Last-Modified: Wed, 04 Apr XXXX</w:t>
+      </w:r>
+      <w:r>
+        <w:tab/>
+        <w:t>|</w:t>
+      </w:r>
+    </w:p>
+    <w:p>
+      <w:pPr>
+        <w:spacing w:after="0" w:line="240" w:lineRule="auto"/>
+      </w:pPr>
+      <w:r>
+        <w:tab/>
+        <w:t>Connection: close</w:t>
+      </w:r>
+      <w:r>
+        <w:tab/>
+      </w:r>
+      <w:r>
+        <w:tab/>
+      </w:r>
+      <w:r>
+        <w:tab/>
+        <w:t>|------------&gt;</w:t>
+      </w:r>
+      <w:r>
+        <w:tab/>
+        <w:t>Response Headers</w:t>
+      </w:r>
+    </w:p>
+    <w:p>
+      <w:pPr>
+        <w:spacing w:after="0" w:line="240" w:lineRule="auto"/>
+      </w:pPr>
+      <w:r>
+        <w:tab/>
+        <w:t>Content-Type: text/html</w:t>
+      </w:r>
+      <w:r>
+        <w:tab/>
+      </w:r>
+      <w:r>
+        <w:tab/>
+        <w:t>|</w:t>
+      </w:r>
+    </w:p>
+    <w:p>
+      <w:pPr>
+        <w:spacing w:after="0" w:line="240" w:lineRule="auto"/>
+      </w:pPr>
+      <w:r>
+        <w:tab/>
+        <w:t>Content-Length: 228</w:t>
+      </w:r>
+      <w:r>
+        <w:tab/>
+      </w:r>
+      <w:r>
+        <w:tab/>
+      </w:r>
+      <w:r>
+        <w:tab/>
+        <w:t>|</w:t>
+      </w:r>
+    </w:p>
+    <w:p>
+      <w:pPr>
+        <w:spacing w:after="0" w:line="240" w:lineRule="auto"/>
+      </w:pPr>
+      <w:r>
+        <w:tab/>
+      </w:r>
+      <w:r>
+        <w:tab/>
+      </w:r>
+      <w:r>
+        <w:tab/>
+      </w:r>
+      <w:r>
+        <w:tab/>
+      </w:r>
+      <w:r>
+        <w:tab/>
+      </w:r>
+      <w:r>
+        <w:tab/>
+        <w:t>--------------&gt;</w:t>
+      </w:r>
+      <w:r>
+        <w:tab/>
+        <w:t>Blank Line Separator</w:t>
+      </w:r>
+    </w:p>
+    <w:p>
+      <w:pPr>
+        <w:spacing w:after="0" w:line="240" w:lineRule="auto"/>
+      </w:pPr>
+      <w:r>
+        <w:tab/>
+        <w:t>&lt;!DOCTYPE html&gt; &lt;html&gt;&lt;Head&gt;</w:t>
+      </w:r>
+      <w:r>
+        <w:tab/>
+        <w:t>--------------&gt;</w:t>
+      </w:r>
+      <w:r>
+        <w:tab/>
+        <w:t>Response Body</w:t>
       </w:r>
     </w:p>
     <w:p/>
@@ -723,6 +1818,36 @@
     <w:uiPriority w:val="99"/>
     <w:semiHidden/>
     <w:unhideWhenUsed/>
+  </w:style>
+  <w:style w:type="paragraph" w:styleId="BalloonText">
+    <w:name w:val="Balloon Text"/>
+    <w:basedOn w:val="Normal"/>
+    <w:link w:val="BalloonTextChar"/>
+    <w:uiPriority w:val="99"/>
+    <w:semiHidden/>
+    <w:unhideWhenUsed/>
+    <w:rsid w:val="002F7519"/>
+    <w:pPr>
+      <w:spacing w:after="0" w:line="240" w:lineRule="auto"/>
+    </w:pPr>
+    <w:rPr>
+      <w:rFonts w:ascii="Tahoma" w:hAnsi="Tahoma" w:cs="Tahoma"/>
+      <w:sz w:val="16"/>
+      <w:szCs w:val="16"/>
+    </w:rPr>
+  </w:style>
+  <w:style w:type="character" w:customStyle="1" w:styleId="BalloonTextChar">
+    <w:name w:val="Balloon Text Char"/>
+    <w:basedOn w:val="DefaultParagraphFont"/>
+    <w:link w:val="BalloonText"/>
+    <w:uiPriority w:val="99"/>
+    <w:semiHidden/>
+    <w:rsid w:val="002F7519"/>
+    <w:rPr>
+      <w:rFonts w:ascii="Tahoma" w:hAnsi="Tahoma" w:cs="Tahoma"/>
+      <w:sz w:val="16"/>
+      <w:szCs w:val="16"/>
+    </w:rPr>
   </w:style>
 </w:styles>
 </file>

</xml_diff>

<commit_message>
1.4 important html tags
</commit_message>
<xml_diff>
--- a/Notes.docx
+++ b/Notes.docx
@@ -525,8 +525,15 @@
         <w:t>request - receive / send - how display - how generate dynamic content</w:t>
       </w:r>
     </w:p>
-    <w:p/>
-    <w:p>
+    <w:p>
+      <w:pPr>
+        <w:spacing w:after="0" w:line="240" w:lineRule="auto"/>
+      </w:pPr>
+    </w:p>
+    <w:p>
+      <w:pPr>
+        <w:spacing w:after="0" w:line="240" w:lineRule="auto"/>
+      </w:pPr>
       <w:r>
         <w:br w:type="page"/>
       </w:r>
@@ -942,6 +949,9 @@
       </w:r>
     </w:p>
     <w:p>
+      <w:pPr>
+        <w:spacing w:after="0" w:line="240" w:lineRule="auto"/>
+      </w:pPr>
       <w:r>
         <w:br w:type="page"/>
       </w:r>
@@ -1631,15 +1641,15 @@
         <w:rPr>
           <w:b/>
         </w:rPr>
+        <w:t xml:space="preserve">HTML </w:t>
+      </w:r>
+    </w:p>
+    <w:p>
+      <w:pPr>
+        <w:spacing w:after="0" w:line="240" w:lineRule="auto"/>
+      </w:pPr>
+      <w:r>
         <w:lastRenderedPageBreak/>
-        <w:t xml:space="preserve">HTML </w:t>
-      </w:r>
-    </w:p>
-    <w:p>
-      <w:pPr>
-        <w:spacing w:after="0" w:line="240" w:lineRule="auto"/>
-      </w:pPr>
-      <w:r>
         <w:t xml:space="preserve">1.3 </w:t>
       </w:r>
     </w:p>
@@ -1901,7 +1911,302 @@
         <w:t>html page - right click - view source -html source</w:t>
       </w:r>
     </w:p>
-    <w:p/>
+    <w:p>
+      <w:pPr>
+        <w:spacing w:after="0" w:line="240" w:lineRule="auto"/>
+      </w:pPr>
+    </w:p>
+    <w:p>
+      <w:pPr>
+        <w:spacing w:after="0" w:line="240" w:lineRule="auto"/>
+        <w:rPr>
+          <w:b/>
+        </w:rPr>
+      </w:pPr>
+      <w:r>
+        <w:rPr>
+          <w:b/>
+        </w:rPr>
+        <w:t>1.4 Important HTML Tags</w:t>
+      </w:r>
+    </w:p>
+    <w:p>
+      <w:pPr>
+        <w:spacing w:after="0" w:line="240" w:lineRule="auto"/>
+      </w:pPr>
+    </w:p>
+    <w:p>
+      <w:pPr>
+        <w:spacing w:after="0" w:line="240" w:lineRule="auto"/>
+      </w:pPr>
+      <w:r>
+        <w:t xml:space="preserve">&lt;p&gt; :  </w:t>
+      </w:r>
+      <w:r>
+        <w:tab/>
+      </w:r>
+      <w:r>
+        <w:tab/>
+      </w:r>
+      <w:r>
+        <w:t>separate paragraph</w:t>
+      </w:r>
+    </w:p>
+    <w:p>
+      <w:pPr>
+        <w:spacing w:after="0" w:line="240" w:lineRule="auto"/>
+      </w:pPr>
+      <w:r>
+        <w:t xml:space="preserve">&lt;h1&gt;&lt;h6&gt; :  </w:t>
+      </w:r>
+      <w:r>
+        <w:tab/>
+        <w:t>headings</w:t>
+      </w:r>
+    </w:p>
+    <w:p>
+      <w:pPr>
+        <w:spacing w:after="0" w:line="240" w:lineRule="auto"/>
+      </w:pPr>
+      <w:r>
+        <w:t xml:space="preserve">&lt;b&gt;  : </w:t>
+      </w:r>
+      <w:r>
+        <w:tab/>
+      </w:r>
+      <w:r>
+        <w:tab/>
+        <w:t>bold &lt;strong&gt;</w:t>
+      </w:r>
+    </w:p>
+    <w:p>
+      <w:pPr>
+        <w:spacing w:after="0" w:line="240" w:lineRule="auto"/>
+      </w:pPr>
+      <w:r>
+        <w:t>&lt;</w:t>
+      </w:r>
+      <w:proofErr w:type="spellStart"/>
+      <w:r>
+        <w:t>i</w:t>
+      </w:r>
+      <w:proofErr w:type="spellEnd"/>
+      <w:r>
+        <w:t xml:space="preserve">&gt; : </w:t>
+      </w:r>
+      <w:r>
+        <w:tab/>
+      </w:r>
+      <w:r>
+        <w:tab/>
+        <w:t xml:space="preserve"> italic &lt;</w:t>
+      </w:r>
+      <w:proofErr w:type="spellStart"/>
+      <w:r>
+        <w:t>em</w:t>
+      </w:r>
+      <w:proofErr w:type="spellEnd"/>
+      <w:r>
+        <w:t>&gt;</w:t>
+      </w:r>
+    </w:p>
+    <w:p>
+      <w:pPr>
+        <w:spacing w:after="0" w:line="240" w:lineRule="auto"/>
+      </w:pPr>
+      <w:r>
+        <w:t>&lt;hr&gt; :</w:t>
+      </w:r>
+      <w:r>
+        <w:tab/>
+      </w:r>
+      <w:r>
+        <w:tab/>
+        <w:t xml:space="preserve"> horizontal line</w:t>
+      </w:r>
+    </w:p>
+    <w:p>
+      <w:pPr>
+        <w:spacing w:after="0" w:line="240" w:lineRule="auto"/>
+      </w:pPr>
+      <w:r>
+        <w:t>&lt;</w:t>
+      </w:r>
+      <w:proofErr w:type="spellStart"/>
+      <w:r>
+        <w:t>br</w:t>
+      </w:r>
+      <w:proofErr w:type="spellEnd"/>
+      <w:r>
+        <w:t>&gt; :</w:t>
+      </w:r>
+      <w:r>
+        <w:tab/>
+      </w:r>
+      <w:r>
+        <w:tab/>
+        <w:t>break line</w:t>
+      </w:r>
+    </w:p>
+    <w:p>
+      <w:pPr>
+        <w:spacing w:after="0" w:line="240" w:lineRule="auto"/>
+      </w:pPr>
+      <w:r>
+        <w:t>&lt;div&gt; :</w:t>
+      </w:r>
+      <w:r>
+        <w:tab/>
+      </w:r>
+      <w:r>
+        <w:tab/>
+        <w:t>division. content goes together. useful in styling</w:t>
+      </w:r>
+    </w:p>
+    <w:p>
+      <w:pPr>
+        <w:spacing w:after="0" w:line="240" w:lineRule="auto"/>
+      </w:pPr>
+      <w:r>
+        <w:t xml:space="preserve">&lt;span&gt;  : </w:t>
+      </w:r>
+      <w:r>
+        <w:tab/>
+        <w:t>text part. smaller content than div. styling</w:t>
+      </w:r>
+    </w:p>
+    <w:p>
+      <w:pPr>
+        <w:spacing w:after="0" w:line="240" w:lineRule="auto"/>
+      </w:pPr>
+      <w:r>
+        <w:t>&lt;!-- comments --&gt;</w:t>
+      </w:r>
+    </w:p>
+    <w:p>
+      <w:pPr>
+        <w:spacing w:after="0" w:line="240" w:lineRule="auto"/>
+      </w:pPr>
+      <w:r>
+        <w:t>&amp;</w:t>
+      </w:r>
+      <w:proofErr w:type="spellStart"/>
+      <w:r>
+        <w:t>nsbp</w:t>
+      </w:r>
+      <w:proofErr w:type="spellEnd"/>
+      <w:r>
+        <w:t>;  :</w:t>
+      </w:r>
+      <w:r>
+        <w:tab/>
+        <w:t xml:space="preserve"> single white space</w:t>
+      </w:r>
+    </w:p>
+    <w:p>
+      <w:pPr>
+        <w:spacing w:after="0" w:line="240" w:lineRule="auto"/>
+      </w:pPr>
+      <w:r>
+        <w:t>&amp;</w:t>
+      </w:r>
+      <w:proofErr w:type="spellStart"/>
+      <w:r>
+        <w:t>lt</w:t>
+      </w:r>
+      <w:proofErr w:type="spellEnd"/>
+      <w:r>
+        <w:t>;  &amp;</w:t>
+      </w:r>
+      <w:proofErr w:type="spellStart"/>
+      <w:r>
+        <w:t>gt</w:t>
+      </w:r>
+      <w:proofErr w:type="spellEnd"/>
+      <w:r>
+        <w:t>; :</w:t>
+      </w:r>
+      <w:r>
+        <w:tab/>
+        <w:t>less than /  greater than</w:t>
+      </w:r>
+    </w:p>
+    <w:p>
+      <w:pPr>
+        <w:spacing w:after="0" w:line="240" w:lineRule="auto"/>
+      </w:pPr>
+      <w:r>
+        <w:t>&amp;amp;  :</w:t>
+      </w:r>
+      <w:r>
+        <w:tab/>
+        <w:t>&amp; symbol</w:t>
+      </w:r>
+    </w:p>
+    <w:p>
+      <w:pPr>
+        <w:spacing w:after="0" w:line="240" w:lineRule="auto"/>
+      </w:pPr>
+      <w:r>
+        <w:t>&amp;copy;  &amp;</w:t>
+      </w:r>
+      <w:proofErr w:type="spellStart"/>
+      <w:r>
+        <w:t>reg</w:t>
+      </w:r>
+      <w:proofErr w:type="spellEnd"/>
+      <w:r>
+        <w:t>; :</w:t>
+      </w:r>
+      <w:r>
+        <w:tab/>
+        <w:t>copy and registration symbol</w:t>
+      </w:r>
+    </w:p>
+    <w:p>
+      <w:pPr>
+        <w:spacing w:after="0" w:line="240" w:lineRule="auto"/>
+      </w:pPr>
+    </w:p>
+    <w:p>
+      <w:pPr>
+        <w:spacing w:after="0" w:line="240" w:lineRule="auto"/>
+      </w:pPr>
+      <w:r>
+        <w:tab/>
+      </w:r>
+    </w:p>
+    <w:p>
+      <w:pPr>
+        <w:spacing w:after="0" w:line="240" w:lineRule="auto"/>
+      </w:pPr>
+    </w:p>
+    <w:p>
+      <w:pPr>
+        <w:spacing w:after="0" w:line="240" w:lineRule="auto"/>
+      </w:pPr>
+    </w:p>
+    <w:p>
+      <w:pPr>
+        <w:spacing w:after="0" w:line="240" w:lineRule="auto"/>
+      </w:pPr>
+      <w:r>
+        <w:tab/>
+      </w:r>
+    </w:p>
+    <w:p>
+      <w:pPr>
+        <w:spacing w:after="0" w:line="240" w:lineRule="auto"/>
+      </w:pPr>
+    </w:p>
+    <w:p>
+      <w:pPr>
+        <w:spacing w:after="0" w:line="240" w:lineRule="auto"/>
+      </w:pPr>
+      <w:r>
+        <w:tab/>
+      </w:r>
+    </w:p>
     <w:sectPr>
       <w:pgSz w:w="12240" w:h="15840"/>
       <w:pgMar w:top="720" w:right="720" w:bottom="720" w:left="720" w:header="720" w:footer="720" w:gutter="0"/>
@@ -2071,6 +2376,7 @@
   <w:style w:type="paragraph" w:default="1" w:styleId="Normal">
     <w:name w:val="Normal"/>
     <w:qFormat/>
+    <w:rsid w:val="0016081E"/>
   </w:style>
   <w:style w:type="character" w:default="1" w:styleId="DefaultParagraphFont">
     <w:name w:val="Default Paragraph Font"/>

</xml_diff>

<commit_message>
Links, tables and images in HTML
</commit_message>
<xml_diff>
--- a/Notes.docx
+++ b/Notes.docx
@@ -916,7 +916,7 @@
                     </pic:cNvPicPr>
                   </pic:nvPicPr>
                   <pic:blipFill>
-                    <a:blip r:embed="rId4"/>
+                    <a:blip r:embed="rId6"/>
                     <a:srcRect/>
                     <a:stretch>
                       <a:fillRect/>
@@ -3249,6 +3249,449 @@
     </w:p>
     <w:p>
       <w:pPr>
+        <w:rPr>
+          <w:b/>
+        </w:rPr>
+      </w:pPr>
+      <w:r>
+        <w:rPr>
+          <w:b/>
+        </w:rPr>
+        <w:br w:type="page"/>
+      </w:r>
+    </w:p>
+    <w:p>
+      <w:pPr>
+        <w:spacing w:after="0" w:line="240" w:lineRule="auto"/>
+        <w:rPr>
+          <w:b/>
+        </w:rPr>
+      </w:pPr>
+      <w:r>
+        <w:rPr>
+          <w:b/>
+        </w:rPr>
+        <w:lastRenderedPageBreak/>
+        <w:t>1.8 Links</w:t>
+      </w:r>
+      <w:r>
+        <w:rPr>
+          <w:b/>
+        </w:rPr>
+        <w:t>, tables</w:t>
+      </w:r>
+      <w:r>
+        <w:rPr>
+          <w:b/>
+        </w:rPr>
+        <w:t xml:space="preserve"> </w:t>
+      </w:r>
+      <w:r>
+        <w:rPr>
+          <w:b/>
+        </w:rPr>
+        <w:t xml:space="preserve">and images </w:t>
+      </w:r>
+      <w:r>
+        <w:rPr>
+          <w:b/>
+        </w:rPr>
+        <w:t>in HTML</w:t>
+      </w:r>
+    </w:p>
+    <w:p>
+      <w:pPr>
+        <w:spacing w:after="0" w:line="240" w:lineRule="auto"/>
+      </w:pPr>
+      <w:r>
+        <w:rPr>
+          <w:noProof/>
+        </w:rPr>
+        <w:drawing>
+          <wp:inline distT="0" distB="0" distL="0" distR="0">
+            <wp:extent cx="6858000" cy="4991100"/>
+            <wp:effectExtent l="19050" t="0" r="0" b="0"/>
+            <wp:docPr id="2" name="Picture 1"/>
+            <wp:cNvGraphicFramePr>
+              <a:graphicFrameLocks xmlns:a="http://schemas.openxmlformats.org/drawingml/2006/main" noChangeAspect="1"/>
+            </wp:cNvGraphicFramePr>
+            <a:graphic xmlns:a="http://schemas.openxmlformats.org/drawingml/2006/main">
+              <a:graphicData uri="http://schemas.openxmlformats.org/drawingml/2006/picture">
+                <pic:pic xmlns:pic="http://schemas.openxmlformats.org/drawingml/2006/picture">
+                  <pic:nvPicPr>
+                    <pic:cNvPr id="0" name="Picture 1"/>
+                    <pic:cNvPicPr>
+                      <a:picLocks noChangeAspect="1" noChangeArrowheads="1"/>
+                    </pic:cNvPicPr>
+                  </pic:nvPicPr>
+                  <pic:blipFill>
+                    <a:blip r:embed="rId7"/>
+                    <a:srcRect/>
+                    <a:stretch>
+                      <a:fillRect/>
+                    </a:stretch>
+                  </pic:blipFill>
+                  <pic:spPr bwMode="auto">
+                    <a:xfrm>
+                      <a:off x="0" y="0"/>
+                      <a:ext cx="6858000" cy="4991100"/>
+                    </a:xfrm>
+                    <a:prstGeom prst="rect">
+                      <a:avLst/>
+                    </a:prstGeom>
+                    <a:noFill/>
+                    <a:ln w="9525">
+                      <a:noFill/>
+                      <a:miter lim="800000"/>
+                      <a:headEnd/>
+                      <a:tailEnd/>
+                    </a:ln>
+                  </pic:spPr>
+                </pic:pic>
+              </a:graphicData>
+            </a:graphic>
+          </wp:inline>
+        </w:drawing>
+      </w:r>
+    </w:p>
+    <w:p>
+      <w:pPr>
+        <w:spacing w:after="0" w:line="240" w:lineRule="auto"/>
+      </w:pPr>
+      <w:r>
+        <w:t>&lt;img&gt; :</w:t>
+      </w:r>
+    </w:p>
+    <w:p>
+      <w:pPr>
+        <w:spacing w:after="0" w:line="240" w:lineRule="auto"/>
+      </w:pPr>
+      <w:r>
+        <w:tab/>
+        <w:t>not in the html page</w:t>
+      </w:r>
+    </w:p>
+    <w:p>
+      <w:pPr>
+        <w:spacing w:after="0" w:line="240" w:lineRule="auto"/>
+      </w:pPr>
+      <w:r>
+        <w:tab/>
+        <w:t>link to image</w:t>
+      </w:r>
+    </w:p>
+    <w:p>
+      <w:pPr>
+        <w:spacing w:after="0" w:line="240" w:lineRule="auto"/>
+      </w:pPr>
+      <w:r>
+        <w:tab/>
+        <w:t>attribute : alt, src, height, width, title</w:t>
+      </w:r>
+    </w:p>
+    <w:p>
+      <w:pPr>
+        <w:spacing w:after="0" w:line="240" w:lineRule="auto"/>
+      </w:pPr>
+      <w:r>
+        <w:tab/>
+      </w:r>
+      <w:r>
+        <w:tab/>
+        <w:t>src - absolute path, relative path</w:t>
+      </w:r>
+    </w:p>
+    <w:p>
+      <w:pPr>
+        <w:spacing w:after="0" w:line="240" w:lineRule="auto"/>
+      </w:pPr>
+    </w:p>
+    <w:p>
+      <w:pPr>
+        <w:spacing w:after="0" w:line="240" w:lineRule="auto"/>
+      </w:pPr>
+      <w:r>
+        <w:t>links:</w:t>
+      </w:r>
+    </w:p>
+    <w:p>
+      <w:pPr>
+        <w:spacing w:after="0" w:line="240" w:lineRule="auto"/>
+      </w:pPr>
+      <w:r>
+        <w:tab/>
+        <w:t>surf one page to another page</w:t>
+      </w:r>
+    </w:p>
+    <w:p>
+      <w:pPr>
+        <w:spacing w:after="0" w:line="240" w:lineRule="auto"/>
+      </w:pPr>
+      <w:r>
+        <w:tab/>
+        <w:t>&lt;a&gt;</w:t>
+      </w:r>
+    </w:p>
+    <w:p>
+      <w:pPr>
+        <w:spacing w:after="0" w:line="240" w:lineRule="auto"/>
+      </w:pPr>
+      <w:r>
+        <w:tab/>
+      </w:r>
+      <w:r>
+        <w:tab/>
+        <w:t>href : location (absolute, relative)</w:t>
+      </w:r>
+    </w:p>
+    <w:p>
+      <w:pPr>
+        <w:spacing w:after="0" w:line="240" w:lineRule="auto"/>
+      </w:pPr>
+      <w:r>
+        <w:tab/>
+      </w:r>
+      <w:r>
+        <w:tab/>
+        <w:t>target :</w:t>
+      </w:r>
+      <w:r>
+        <w:t xml:space="preserve"> link should be</w:t>
+      </w:r>
+      <w:r>
+        <w:t xml:space="preserve"> open </w:t>
+      </w:r>
+      <w:r>
+        <w:t xml:space="preserve">in </w:t>
+      </w:r>
+      <w:r>
+        <w:t>new window/tag</w:t>
+      </w:r>
+    </w:p>
+    <w:p>
+      <w:pPr>
+        <w:spacing w:after="0" w:line="240" w:lineRule="auto"/>
+      </w:pPr>
+      <w:r>
+        <w:tab/>
+        <w:t>text : clickable link</w:t>
+      </w:r>
+    </w:p>
+    <w:p>
+      <w:pPr>
+        <w:spacing w:after="0" w:line="240" w:lineRule="auto"/>
+      </w:pPr>
+      <w:r>
+        <w:tab/>
+        <w:t>&lt;/a&gt;</w:t>
+      </w:r>
+    </w:p>
+    <w:p>
+      <w:pPr>
+        <w:spacing w:after="0" w:line="240" w:lineRule="auto"/>
+      </w:pPr>
+      <w:r>
+        <w:tab/>
+        <w:t>bookmarks: link within webpage</w:t>
+      </w:r>
+    </w:p>
+    <w:p>
+      <w:pPr>
+        <w:spacing w:after="0" w:line="240" w:lineRule="auto"/>
+      </w:pPr>
+      <w:r>
+        <w:tab/>
+      </w:r>
+      <w:r>
+        <w:tab/>
+        <w:t>id - attribute</w:t>
+      </w:r>
+    </w:p>
+    <w:p>
+      <w:pPr>
+        <w:spacing w:after="0" w:line="240" w:lineRule="auto"/>
+      </w:pPr>
+      <w:r>
+        <w:tab/>
+      </w:r>
+      <w:r>
+        <w:tab/>
+        <w:t>&lt; ahref=#health&gt;</w:t>
+      </w:r>
+    </w:p>
+    <w:p>
+      <w:pPr>
+        <w:spacing w:after="0" w:line="240" w:lineRule="auto"/>
+      </w:pPr>
+    </w:p>
+    <w:p>
+      <w:pPr>
+        <w:spacing w:after="0" w:line="240" w:lineRule="auto"/>
+      </w:pPr>
+      <w:r>
+        <w:t>tables:</w:t>
+      </w:r>
+    </w:p>
+    <w:p>
+      <w:pPr>
+        <w:spacing w:after="0" w:line="240" w:lineRule="auto"/>
+      </w:pPr>
+      <w:r>
+        <w:tab/>
+        <w:t>&lt;table&gt; border=1</w:t>
+      </w:r>
+    </w:p>
+    <w:p>
+      <w:pPr>
+        <w:spacing w:after="0" w:line="240" w:lineRule="auto"/>
+      </w:pPr>
+      <w:r>
+        <w:tab/>
+        <w:t>&lt;tr&gt;</w:t>
+      </w:r>
+      <w:r>
+        <w:tab/>
+        <w:t>&lt;th&gt;</w:t>
+      </w:r>
+    </w:p>
+    <w:p>
+      <w:pPr>
+        <w:spacing w:after="0" w:line="240" w:lineRule="auto"/>
+      </w:pPr>
+      <w:r>
+        <w:tab/>
+        <w:t>&lt;tr&gt;</w:t>
+      </w:r>
+      <w:r>
+        <w:tab/>
+        <w:t>&lt;td&gt;</w:t>
+      </w:r>
+    </w:p>
+    <w:p>
+      <w:pPr>
+        <w:spacing w:after="0" w:line="240" w:lineRule="auto"/>
+      </w:pPr>
+      <w:r>
+        <w:tab/>
+      </w:r>
+      <w:r>
+        <w:tab/>
+        <w:t>border</w:t>
+      </w:r>
+    </w:p>
+    <w:p>
+      <w:pPr>
+        <w:spacing w:after="0" w:line="240" w:lineRule="auto"/>
+      </w:pPr>
+      <w:r>
+        <w:tab/>
+      </w:r>
+      <w:r>
+        <w:tab/>
+        <w:t>padding</w:t>
+      </w:r>
+    </w:p>
+    <w:p>
+      <w:pPr>
+        <w:spacing w:after="0" w:line="240" w:lineRule="auto"/>
+      </w:pPr>
+      <w:r>
+        <w:lastRenderedPageBreak/>
+        <w:tab/>
+      </w:r>
+      <w:r>
+        <w:tab/>
+        <w:t>text-align</w:t>
+      </w:r>
+    </w:p>
+    <w:p>
+      <w:pPr>
+        <w:spacing w:after="0" w:line="240" w:lineRule="auto"/>
+      </w:pPr>
+      <w:r>
+        <w:tab/>
+      </w:r>
+      <w:r>
+        <w:tab/>
+        <w:t>border-spacing</w:t>
+      </w:r>
+    </w:p>
+    <w:p>
+      <w:pPr>
+        <w:spacing w:after="0" w:line="240" w:lineRule="auto"/>
+      </w:pPr>
+      <w:r>
+        <w:tab/>
+      </w:r>
+      <w:r>
+        <w:tab/>
+        <w:t>rowspan : span rows</w:t>
+      </w:r>
+    </w:p>
+    <w:p>
+      <w:pPr>
+        <w:spacing w:after="0" w:line="240" w:lineRule="auto"/>
+      </w:pPr>
+      <w:r>
+        <w:tab/>
+      </w:r>
+      <w:r>
+        <w:tab/>
+        <w:t>colspan</w:t>
+      </w:r>
+    </w:p>
+    <w:p>
+      <w:pPr>
+        <w:spacing w:after="0" w:line="240" w:lineRule="auto"/>
+      </w:pPr>
+      <w:r>
+        <w:tab/>
+      </w:r>
+    </w:p>
+    <w:p>
+      <w:pPr>
+        <w:spacing w:after="0" w:line="240" w:lineRule="auto"/>
+      </w:pPr>
+      <w:r>
+        <w:tab/>
+      </w:r>
+    </w:p>
+    <w:p>
+      <w:pPr>
+        <w:spacing w:after="0" w:line="240" w:lineRule="auto"/>
+      </w:pPr>
+      <w:r>
+        <w:tab/>
+      </w:r>
+    </w:p>
+    <w:p>
+      <w:pPr>
+        <w:spacing w:after="0" w:line="240" w:lineRule="auto"/>
+      </w:pPr>
+    </w:p>
+    <w:p>
+      <w:pPr>
+        <w:spacing w:after="0" w:line="240" w:lineRule="auto"/>
+      </w:pPr>
+      <w:r>
+        <w:tab/>
+      </w:r>
+    </w:p>
+    <w:p>
+      <w:pPr>
+        <w:spacing w:after="0" w:line="240" w:lineRule="auto"/>
+      </w:pPr>
+      <w:r>
+        <w:tab/>
+      </w:r>
+    </w:p>
+    <w:p>
+      <w:pPr>
+        <w:spacing w:after="0" w:line="240" w:lineRule="auto"/>
+      </w:pPr>
+    </w:p>
+    <w:p>
+      <w:pPr>
         <w:spacing w:after="0" w:line="240" w:lineRule="auto"/>
       </w:pPr>
       <w:r>
@@ -3356,6 +3799,56 @@
     </w:sectPr>
   </w:body>
 </w:document>
+</file>
+
+<file path=word/endnotes.xml><?xml version="1.0" encoding="utf-8"?>
+<w:endnotes xmlns:ve="http://schemas.openxmlformats.org/markup-compatibility/2006" xmlns:o="urn:schemas-microsoft-com:office:office" xmlns:r="http://schemas.openxmlformats.org/officeDocument/2006/relationships" xmlns:m="http://schemas.openxmlformats.org/officeDocument/2006/math" xmlns:v="urn:schemas-microsoft-com:vml" xmlns:wp="http://schemas.openxmlformats.org/drawingml/2006/wordprocessingDrawing" xmlns:w10="urn:schemas-microsoft-com:office:word" xmlns:w="http://schemas.openxmlformats.org/wordprocessingml/2006/main" xmlns:wne="http://schemas.microsoft.com/office/word/2006/wordml">
+  <w:endnote w:type="separator" w:id="0">
+    <w:p>
+      <w:pPr>
+        <w:spacing w:after="0" w:line="240" w:lineRule="auto"/>
+      </w:pPr>
+      <w:r>
+        <w:separator/>
+      </w:r>
+    </w:p>
+  </w:endnote>
+  <w:endnote w:type="continuationSeparator" w:id="1">
+    <w:p>
+      <w:pPr>
+        <w:spacing w:after="0" w:line="240" w:lineRule="auto"/>
+      </w:pPr>
+      <w:r>
+        <w:continuationSeparator/>
+      </w:r>
+    </w:p>
+  </w:endnote>
+</w:endnotes>
+</file>
+
+<file path=word/footnotes.xml><?xml version="1.0" encoding="utf-8"?>
+<w:footnotes xmlns:ve="http://schemas.openxmlformats.org/markup-compatibility/2006" xmlns:o="urn:schemas-microsoft-com:office:office" xmlns:r="http://schemas.openxmlformats.org/officeDocument/2006/relationships" xmlns:m="http://schemas.openxmlformats.org/officeDocument/2006/math" xmlns:v="urn:schemas-microsoft-com:vml" xmlns:wp="http://schemas.openxmlformats.org/drawingml/2006/wordprocessingDrawing" xmlns:w10="urn:schemas-microsoft-com:office:word" xmlns:w="http://schemas.openxmlformats.org/wordprocessingml/2006/main" xmlns:wne="http://schemas.microsoft.com/office/word/2006/wordml">
+  <w:footnote w:type="separator" w:id="0">
+    <w:p>
+      <w:pPr>
+        <w:spacing w:after="0" w:line="240" w:lineRule="auto"/>
+      </w:pPr>
+      <w:r>
+        <w:separator/>
+      </w:r>
+    </w:p>
+  </w:footnote>
+  <w:footnote w:type="continuationSeparator" w:id="1">
+    <w:p>
+      <w:pPr>
+        <w:spacing w:after="0" w:line="240" w:lineRule="auto"/>
+      </w:pPr>
+      <w:r>
+        <w:continuationSeparator/>
+      </w:r>
+    </w:p>
+  </w:footnote>
+</w:footnotes>
 </file>
 
 <file path=word/styles.xml><?xml version="1.0" encoding="utf-8"?>
@@ -3576,6 +4069,54 @@
       <w:sz w:val="16"/>
       <w:szCs w:val="16"/>
     </w:rPr>
+  </w:style>
+  <w:style w:type="paragraph" w:styleId="Header">
+    <w:name w:val="header"/>
+    <w:basedOn w:val="Normal"/>
+    <w:link w:val="HeaderChar"/>
+    <w:uiPriority w:val="99"/>
+    <w:semiHidden/>
+    <w:unhideWhenUsed/>
+    <w:rsid w:val="007D26C5"/>
+    <w:pPr>
+      <w:tabs>
+        <w:tab w:val="center" w:pos="4680"/>
+        <w:tab w:val="right" w:pos="9360"/>
+      </w:tabs>
+      <w:spacing w:after="0" w:line="240" w:lineRule="auto"/>
+    </w:pPr>
+  </w:style>
+  <w:style w:type="character" w:customStyle="1" w:styleId="HeaderChar">
+    <w:name w:val="Header Char"/>
+    <w:basedOn w:val="DefaultParagraphFont"/>
+    <w:link w:val="Header"/>
+    <w:uiPriority w:val="99"/>
+    <w:semiHidden/>
+    <w:rsid w:val="007D26C5"/>
+  </w:style>
+  <w:style w:type="paragraph" w:styleId="Footer">
+    <w:name w:val="footer"/>
+    <w:basedOn w:val="Normal"/>
+    <w:link w:val="FooterChar"/>
+    <w:uiPriority w:val="99"/>
+    <w:semiHidden/>
+    <w:unhideWhenUsed/>
+    <w:rsid w:val="007D26C5"/>
+    <w:pPr>
+      <w:tabs>
+        <w:tab w:val="center" w:pos="4680"/>
+        <w:tab w:val="right" w:pos="9360"/>
+      </w:tabs>
+      <w:spacing w:after="0" w:line="240" w:lineRule="auto"/>
+    </w:pPr>
+  </w:style>
+  <w:style w:type="character" w:customStyle="1" w:styleId="FooterChar">
+    <w:name w:val="Footer Char"/>
+    <w:basedOn w:val="DefaultParagraphFont"/>
+    <w:link w:val="Footer"/>
+    <w:uiPriority w:val="99"/>
+    <w:semiHidden/>
+    <w:rsid w:val="007D26C5"/>
   </w:style>
 </w:styles>
 </file>

</xml_diff>

<commit_message>
JavaScript array and object
</commit_message>
<xml_diff>
--- a/Notes.docx
+++ b/Notes.docx
@@ -3984,9 +3984,27 @@
     <w:p>
       <w:pPr>
         <w:spacing w:after="0" w:line="240" w:lineRule="auto"/>
-      </w:pPr>
-      <w:r>
-        <w:t>2.2 Primitive Types</w:t>
+        <w:rPr>
+          <w:b/>
+        </w:rPr>
+      </w:pPr>
+      <w:r>
+        <w:rPr>
+          <w:b/>
+        </w:rPr>
+        <w:t>2.2 Primitive</w:t>
+      </w:r>
+      <w:r>
+        <w:rPr>
+          <w:b/>
+        </w:rPr>
+        <w:t xml:space="preserve"> Data </w:t>
+      </w:r>
+      <w:r>
+        <w:rPr>
+          <w:b/>
+        </w:rPr>
+        <w:t>Types</w:t>
       </w:r>
     </w:p>
     <w:p>
@@ -4332,28 +4350,450 @@
       <w:pPr>
         <w:spacing w:after="0" w:line="240" w:lineRule="auto"/>
       </w:pPr>
-      <w:r>
-        <w:tab/>
-      </w:r>
-    </w:p>
-    <w:p>
-      <w:pPr>
-        <w:spacing w:after="0" w:line="240" w:lineRule="auto"/>
-      </w:pPr>
-    </w:p>
-    <w:p>
-      <w:pPr>
-        <w:spacing w:after="0" w:line="240" w:lineRule="auto"/>
-      </w:pPr>
-      <w:r>
-        <w:tab/>
-      </w:r>
-    </w:p>
-    <w:p>
-      <w:pPr>
-        <w:spacing w:after="0" w:line="240" w:lineRule="auto"/>
-      </w:pPr>
-      <w:r>
+    </w:p>
+    <w:p>
+      <w:pPr>
+        <w:spacing w:after="0" w:line="240" w:lineRule="auto"/>
+        <w:rPr>
+          <w:b/>
+        </w:rPr>
+      </w:pPr>
+      <w:r>
+        <w:rPr>
+          <w:b/>
+        </w:rPr>
+        <w:t>2.3 JavaScript array and object</w:t>
+      </w:r>
+    </w:p>
+    <w:p>
+      <w:pPr>
+        <w:spacing w:after="0" w:line="240" w:lineRule="auto"/>
+        <w:rPr>
+          <w:b/>
+        </w:rPr>
+      </w:pPr>
+    </w:p>
+    <w:p>
+      <w:pPr>
+        <w:spacing w:after="0" w:line="240" w:lineRule="auto"/>
+        <w:rPr>
+          <w:b/>
+        </w:rPr>
+      </w:pPr>
+      <w:r>
+        <w:rPr>
+          <w:b/>
+        </w:rPr>
+        <w:t>Array</w:t>
+      </w:r>
+    </w:p>
+    <w:p>
+      <w:pPr>
+        <w:spacing w:after="0" w:line="240" w:lineRule="auto"/>
+      </w:pPr>
+      <w:r>
+        <w:t>collections of data types</w:t>
+      </w:r>
+    </w:p>
+    <w:p>
+      <w:pPr>
+        <w:spacing w:after="0" w:line="240" w:lineRule="auto"/>
+      </w:pPr>
+      <w:r>
+        <w:t>array of same value, different value</w:t>
+      </w:r>
+    </w:p>
+    <w:p>
+      <w:pPr>
+        <w:spacing w:after="0" w:line="240" w:lineRule="auto"/>
+      </w:pPr>
+    </w:p>
+    <w:p>
+      <w:pPr>
+        <w:spacing w:after="0" w:line="240" w:lineRule="auto"/>
+      </w:pPr>
+      <w:r>
+        <w:t>view element of array</w:t>
+      </w:r>
+    </w:p>
+    <w:p>
+      <w:pPr>
+        <w:spacing w:after="0" w:line="240" w:lineRule="auto"/>
+      </w:pPr>
+      <w:r>
+        <w:t>var myArray = ['cars' , 12, false];</w:t>
+      </w:r>
+    </w:p>
+    <w:p>
+      <w:pPr>
+        <w:spacing w:after="0" w:line="240" w:lineRule="auto"/>
+      </w:pPr>
+      <w:r>
+        <w:t>var age = myArray[1]</w:t>
+      </w:r>
+    </w:p>
+    <w:p>
+      <w:pPr>
+        <w:spacing w:after="0" w:line="240" w:lineRule="auto"/>
+      </w:pPr>
+      <w:r>
+        <w:t>myArray.length</w:t>
+      </w:r>
+    </w:p>
+    <w:p>
+      <w:pPr>
+        <w:spacing w:after="0" w:line="240" w:lineRule="auto"/>
+      </w:pPr>
+      <w:r>
+        <w:t xml:space="preserve">myArray[4] </w:t>
+      </w:r>
+      <w:r>
+        <w:tab/>
+        <w:t>:  undefined</w:t>
+      </w:r>
+    </w:p>
+    <w:p>
+      <w:pPr>
+        <w:spacing w:after="0" w:line="240" w:lineRule="auto"/>
+      </w:pPr>
+      <w:r>
+        <w:t>myArray[-9]</w:t>
+      </w:r>
+      <w:r>
+        <w:tab/>
+        <w:t>:  undefined</w:t>
+      </w:r>
+    </w:p>
+    <w:p>
+      <w:pPr>
+        <w:spacing w:after="0" w:line="240" w:lineRule="auto"/>
+      </w:pPr>
+    </w:p>
+    <w:p>
+      <w:pPr>
+        <w:spacing w:after="0" w:line="240" w:lineRule="auto"/>
+      </w:pPr>
+      <w:r>
+        <w:t>Add element to array</w:t>
+      </w:r>
+    </w:p>
+    <w:p>
+      <w:pPr>
+        <w:spacing w:after="0" w:line="240" w:lineRule="auto"/>
+      </w:pPr>
+      <w:r>
+        <w:t>myArray[4] = 'panda'</w:t>
+      </w:r>
+    </w:p>
+    <w:p>
+      <w:pPr>
+        <w:spacing w:after="0" w:line="240" w:lineRule="auto"/>
+      </w:pPr>
+      <w:r>
+        <w:t>myArray [-5] = 'elephant'</w:t>
+      </w:r>
+    </w:p>
+    <w:p>
+      <w:pPr>
+        <w:spacing w:after="0" w:line="240" w:lineRule="auto"/>
+      </w:pPr>
+      <w:r>
+        <w:t>console.log(myArray)</w:t>
+      </w:r>
+    </w:p>
+    <w:p>
+      <w:pPr>
+        <w:spacing w:after="0" w:line="240" w:lineRule="auto"/>
+      </w:pPr>
+      <w:r>
+        <w:t>//(5)</w:t>
+      </w:r>
+      <w:r>
+        <w:t xml:space="preserve"> [</w:t>
+      </w:r>
+      <w:r>
+        <w:t>'cars' , 12, false, undefined X 1, "panda", -5: "</w:t>
+      </w:r>
+      <w:r>
+        <w:t xml:space="preserve"> </w:t>
+      </w:r>
+      <w:r>
+        <w:t>elephant "</w:t>
+      </w:r>
+      <w:r>
+        <w:t>]</w:t>
+      </w:r>
+    </w:p>
+    <w:p>
+      <w:pPr>
+        <w:spacing w:after="0" w:line="240" w:lineRule="auto"/>
+      </w:pPr>
+    </w:p>
+    <w:p>
+      <w:pPr>
+        <w:spacing w:after="0" w:line="240" w:lineRule="auto"/>
+      </w:pPr>
+    </w:p>
+    <w:p>
+      <w:pPr>
+        <w:spacing w:after="0" w:line="240" w:lineRule="auto"/>
+      </w:pPr>
+      <w:r>
+        <w:t>var myArray = ['car' , 'bike'];</w:t>
+      </w:r>
+    </w:p>
+    <w:p>
+      <w:pPr>
+        <w:spacing w:after="0" w:line="240" w:lineRule="auto"/>
+      </w:pPr>
+      <w:r>
+        <w:t>myArray.push('scooter')</w:t>
+      </w:r>
+      <w:r>
+        <w:tab/>
+        <w:t>;</w:t>
+      </w:r>
+      <w:r>
+        <w:tab/>
+        <w:t>:</w:t>
+      </w:r>
+      <w:r>
+        <w:tab/>
+        <w:t>//car, bike, scooter</w:t>
+      </w:r>
+    </w:p>
+    <w:p>
+      <w:pPr>
+        <w:spacing w:after="0" w:line="240" w:lineRule="auto"/>
+      </w:pPr>
+      <w:r>
+        <w:t>myArray.unshift('scooter');</w:t>
+      </w:r>
+      <w:r>
+        <w:tab/>
+        <w:t>:</w:t>
+      </w:r>
+      <w:r>
+        <w:tab/>
+        <w:t>//train, car, bike, scooter</w:t>
+      </w:r>
+    </w:p>
+    <w:p>
+      <w:pPr>
+        <w:spacing w:after="0" w:line="240" w:lineRule="auto"/>
+      </w:pPr>
+      <w:r>
+        <w:t>Vehicle =myArray.pop()</w:t>
+      </w:r>
+      <w:r>
+        <w:tab/>
+      </w:r>
+      <w:r>
+        <w:tab/>
+        <w:t>:</w:t>
+      </w:r>
+      <w:r>
+        <w:tab/>
+        <w:t>//train, car, bike</w:t>
+      </w:r>
+    </w:p>
+    <w:p>
+      <w:pPr>
+        <w:spacing w:after="0" w:line="240" w:lineRule="auto"/>
+      </w:pPr>
+      <w:r>
+        <w:t>Vehicle =myArray.shift()</w:t>
+      </w:r>
+      <w:r>
+        <w:tab/>
+      </w:r>
+      <w:r>
+        <w:tab/>
+        <w:t>:</w:t>
+      </w:r>
+      <w:r>
+        <w:tab/>
+        <w:t>// car, bike</w:t>
+      </w:r>
+    </w:p>
+    <w:p>
+      <w:pPr>
+        <w:spacing w:after="0" w:line="240" w:lineRule="auto"/>
+      </w:pPr>
+    </w:p>
+    <w:p>
+      <w:pPr>
+        <w:spacing w:after="0" w:line="240" w:lineRule="auto"/>
+        <w:rPr>
+          <w:b/>
+        </w:rPr>
+      </w:pPr>
+      <w:r>
+        <w:rPr>
+          <w:b/>
+        </w:rPr>
+        <w:t>Object:</w:t>
+      </w:r>
+    </w:p>
+    <w:p>
+      <w:pPr>
+        <w:spacing w:after="0" w:line="240" w:lineRule="auto"/>
+      </w:pPr>
+      <w:r>
+        <w:t>collections of var, values</w:t>
+      </w:r>
+    </w:p>
+    <w:p>
+      <w:pPr>
+        <w:spacing w:after="0" w:line="240" w:lineRule="auto"/>
+      </w:pPr>
+      <w:r>
+        <w:t>key-value pair within {}</w:t>
+      </w:r>
+    </w:p>
+    <w:p>
+      <w:pPr>
+        <w:spacing w:after="0" w:line="240" w:lineRule="auto"/>
+      </w:pPr>
+      <w:r>
+        <w:t>variables are called property</w:t>
+      </w:r>
+    </w:p>
+    <w:p>
+      <w:pPr>
+        <w:spacing w:after="0" w:line="240" w:lineRule="auto"/>
+      </w:pPr>
+      <w:r>
+        <w:t>accessed by .property</w:t>
+      </w:r>
+    </w:p>
+    <w:p>
+      <w:pPr>
+        <w:spacing w:after="0" w:line="240" w:lineRule="auto"/>
+      </w:pPr>
+    </w:p>
+    <w:p>
+      <w:pPr>
+        <w:spacing w:after="0" w:line="240" w:lineRule="auto"/>
+      </w:pPr>
+      <w:r>
+        <w:t>var person = {</w:t>
+      </w:r>
+    </w:p>
+    <w:p>
+      <w:pPr>
+        <w:spacing w:after="0" w:line="240" w:lineRule="auto"/>
+      </w:pPr>
+      <w:r>
+        <w:tab/>
+        <w:t>name:  'John Doe',</w:t>
+      </w:r>
+    </w:p>
+    <w:p>
+      <w:pPr>
+        <w:spacing w:after="0" w:line="240" w:lineRule="auto"/>
+      </w:pPr>
+      <w:r>
+        <w:tab/>
+        <w:t>age: 25,</w:t>
+      </w:r>
+    </w:p>
+    <w:p>
+      <w:pPr>
+        <w:spacing w:after="0" w:line="240" w:lineRule="auto"/>
+      </w:pPr>
+      <w:r>
+        <w:tab/>
+        <w:t>isMale: true,</w:t>
+      </w:r>
+    </w:p>
+    <w:p>
+      <w:pPr>
+        <w:spacing w:after="0" w:line="240" w:lineRule="auto"/>
+      </w:pPr>
+      <w:r>
+        <w:tab/>
+        <w:t>personality: ['patient', 'loyal', 'happy'],</w:t>
+      </w:r>
+    </w:p>
+    <w:p>
+      <w:pPr>
+        <w:spacing w:after="0" w:line="240" w:lineRule="auto"/>
+      </w:pPr>
+      <w:r>
+        <w:tab/>
+        <w:t>company: [name: 'edX', id:2984]</w:t>
+      </w:r>
+    </w:p>
+    <w:p>
+      <w:pPr>
+        <w:spacing w:after="0" w:line="240" w:lineRule="auto"/>
+      </w:pPr>
+      <w:r>
+        <w:t>}</w:t>
+      </w:r>
+    </w:p>
+    <w:p>
+      <w:pPr>
+        <w:spacing w:after="0" w:line="240" w:lineRule="auto"/>
+      </w:pPr>
+    </w:p>
+    <w:p>
+      <w:pPr>
+        <w:spacing w:after="0" w:line="240" w:lineRule="auto"/>
+      </w:pPr>
+      <w:r>
+        <w:t>console.log(person.age);</w:t>
+      </w:r>
+      <w:r>
+        <w:tab/>
+        <w:t>//25</w:t>
+      </w:r>
+    </w:p>
+    <w:p>
+      <w:pPr>
+        <w:spacing w:after="0" w:line="240" w:lineRule="auto"/>
+      </w:pPr>
+      <w:r>
+        <w:t>console.log(person['company'].id</w:t>
+      </w:r>
+      <w:r>
+        <w:tab/>
+        <w:t>//2984</w:t>
+      </w:r>
+    </w:p>
+    <w:p>
+      <w:pPr>
+        <w:spacing w:after="0" w:line="240" w:lineRule="auto"/>
+      </w:pPr>
+    </w:p>
+    <w:p>
+      <w:pPr>
+        <w:spacing w:after="0" w:line="240" w:lineRule="auto"/>
+      </w:pPr>
+      <w:r>
+        <w:t>Modifying object:</w:t>
+      </w:r>
+    </w:p>
+    <w:p>
+      <w:pPr>
+        <w:spacing w:after="0" w:line="240" w:lineRule="auto"/>
+      </w:pPr>
+      <w:r>
+        <w:t>person.isMarried: True;</w:t>
+      </w:r>
+    </w:p>
+    <w:p>
+      <w:pPr>
+        <w:spacing w:after="0" w:line="240" w:lineRule="auto"/>
+      </w:pPr>
+    </w:p>
+    <w:p>
+      <w:pPr>
+        <w:spacing w:after="0" w:line="240" w:lineRule="auto"/>
+      </w:pPr>
+      <w:r>
+        <w:lastRenderedPageBreak/>
         <w:tab/>
       </w:r>
     </w:p>

</xml_diff>

<commit_message>
3.1 Introduction to React
</commit_message>
<xml_diff>
--- a/Notes.docx
+++ b/Notes.docx
@@ -3659,7 +3659,14 @@
         <w:spacing w:after="0" w:line="240" w:lineRule="auto"/>
       </w:pPr>
       <w:r>
-        <w:tab/>
+        <w:t>IBM</w:t>
+      </w:r>
+    </w:p>
+    <w:p>
+      <w:pPr>
+        <w:spacing w:after="0" w:line="240" w:lineRule="auto"/>
+      </w:pPr>
+      <w:r>
         <w:t>users - different devices</w:t>
       </w:r>
     </w:p>
@@ -3668,7 +3675,6 @@
         <w:spacing w:after="0" w:line="240" w:lineRule="auto"/>
       </w:pPr>
       <w:r>
-        <w:tab/>
         <w:t>responsive web designing (RWD)- smaller device - fills space on webpage accordingly</w:t>
       </w:r>
       <w:r>
@@ -3683,7 +3689,6 @@
         <w:tab/>
       </w:r>
       <w:r>
-        <w:tab/>
         <w:t>different CSS for different devices</w:t>
       </w:r>
     </w:p>
@@ -3693,9 +3698,6 @@
       </w:pPr>
       <w:r>
         <w:tab/>
-      </w:r>
-      <w:r>
-        <w:tab/>
         <w:t>bootstrap - automatic web response</w:t>
       </w:r>
     </w:p>
@@ -3703,9 +3705,6 @@
       <w:pPr>
         <w:spacing w:after="0" w:line="240" w:lineRule="auto"/>
       </w:pPr>
-      <w:r>
-        <w:tab/>
-      </w:r>
       <w:r>
         <w:tab/>
       </w:r>
@@ -8567,7 +8566,6 @@
         <w:rPr>
           <w:noProof/>
         </w:rPr>
-        <w:lastRenderedPageBreak/>
         <w:drawing>
           <wp:inline distT="0" distB="0" distL="0" distR="0">
             <wp:extent cx="3381375" cy="3743325"/>
@@ -8636,6 +8634,7 @@
         <w:rPr>
           <w:noProof/>
         </w:rPr>
+        <w:lastRenderedPageBreak/>
         <w:drawing>
           <wp:inline distT="0" distB="0" distL="0" distR="0">
             <wp:extent cx="3383280" cy="2019578"/>
@@ -8682,6 +8681,551 @@
           </wp:inline>
         </w:drawing>
       </w:r>
+    </w:p>
+    <w:p>
+      <w:r>
+        <w:br w:type="page"/>
+      </w:r>
+    </w:p>
+    <w:p>
+      <w:pPr>
+        <w:spacing w:after="0" w:line="240" w:lineRule="auto"/>
+      </w:pPr>
+      <w:r>
+        <w:lastRenderedPageBreak/>
+        <w:t>3.1 Introduction to React</w:t>
+      </w:r>
+    </w:p>
+    <w:p>
+      <w:pPr>
+        <w:spacing w:after="0" w:line="240" w:lineRule="auto"/>
+      </w:pPr>
+      <w:r>
+        <w:t>- jQuery library to manipulate DOM</w:t>
+      </w:r>
+    </w:p>
+    <w:p>
+      <w:pPr>
+        <w:spacing w:after="0" w:line="240" w:lineRule="auto"/>
+      </w:pPr>
+      <w:r>
+        <w:t xml:space="preserve">React: </w:t>
+      </w:r>
+    </w:p>
+    <w:p>
+      <w:pPr>
+        <w:spacing w:after="0" w:line="240" w:lineRule="auto"/>
+      </w:pPr>
+      <w:r>
+        <w:t>- build user interfaces</w:t>
+      </w:r>
+    </w:p>
+    <w:p>
+      <w:pPr>
+        <w:spacing w:after="0" w:line="240" w:lineRule="auto"/>
+      </w:pPr>
+      <w:r>
+        <w:t>- webpage is composed of components that have a lifecycle and state change, which affects how they are rendered.</w:t>
+      </w:r>
+    </w:p>
+    <w:p>
+      <w:pPr>
+        <w:spacing w:after="0" w:line="240" w:lineRule="auto"/>
+      </w:pPr>
+      <w:r>
+        <w:t xml:space="preserve">- </w:t>
+      </w:r>
+      <w:r>
+        <w:t xml:space="preserve">introduced - </w:t>
+      </w:r>
+      <w:r>
+        <w:t>virtual DOM which allows add/Remove element</w:t>
+      </w:r>
+      <w:r>
+        <w:t>s</w:t>
+      </w:r>
+    </w:p>
+    <w:p>
+      <w:pPr>
+        <w:spacing w:after="0" w:line="240" w:lineRule="auto"/>
+      </w:pPr>
+      <w:r>
+        <w:t xml:space="preserve">- </w:t>
+      </w:r>
+      <w:r>
+        <w:t>Facebook</w:t>
+      </w:r>
+    </w:p>
+    <w:p>
+      <w:pPr>
+        <w:spacing w:after="0" w:line="240" w:lineRule="auto"/>
+      </w:pPr>
+    </w:p>
+    <w:p>
+      <w:pPr>
+        <w:spacing w:after="0" w:line="240" w:lineRule="auto"/>
+      </w:pPr>
+      <w:r>
+        <w:t>3 Features</w:t>
+      </w:r>
+    </w:p>
+    <w:p>
+      <w:pPr>
+        <w:spacing w:after="0" w:line="240" w:lineRule="auto"/>
+      </w:pPr>
+      <w:r>
+        <w:t xml:space="preserve">1. </w:t>
+      </w:r>
+      <w:r>
+        <w:t>Modularity</w:t>
+      </w:r>
+      <w:r>
+        <w:t xml:space="preserve"> </w:t>
+      </w:r>
+    </w:p>
+    <w:p>
+      <w:pPr>
+        <w:spacing w:after="0" w:line="240" w:lineRule="auto"/>
+      </w:pPr>
+      <w:r>
+        <w:t>- organize module that can work together</w:t>
+      </w:r>
+    </w:p>
+    <w:p>
+      <w:pPr>
+        <w:spacing w:after="0" w:line="240" w:lineRule="auto"/>
+      </w:pPr>
+      <w:r>
+        <w:t>2. Lifecycle Maintenance</w:t>
+      </w:r>
+    </w:p>
+    <w:p>
+      <w:pPr>
+        <w:spacing w:after="0" w:line="240" w:lineRule="auto"/>
+      </w:pPr>
+      <w:r>
+        <w:t xml:space="preserve"> - modifying component based on its state, </w:t>
+      </w:r>
+    </w:p>
+    <w:p>
+      <w:pPr>
+        <w:spacing w:after="0" w:line="240" w:lineRule="auto"/>
+      </w:pPr>
+      <w:r>
+        <w:t>- add event listeners</w:t>
+      </w:r>
+    </w:p>
+    <w:p>
+      <w:pPr>
+        <w:spacing w:after="0" w:line="240" w:lineRule="auto"/>
+      </w:pPr>
+      <w:r>
+        <w:t>- simplify conditional component render</w:t>
+      </w:r>
+    </w:p>
+    <w:p>
+      <w:pPr>
+        <w:spacing w:after="0" w:line="240" w:lineRule="auto"/>
+      </w:pPr>
+      <w:r>
+        <w:t xml:space="preserve">3. JSX </w:t>
+      </w:r>
+    </w:p>
+    <w:p>
+      <w:pPr>
+        <w:spacing w:after="0" w:line="240" w:lineRule="auto"/>
+      </w:pPr>
+      <w:r>
+        <w:t>- embed html into javascript</w:t>
+      </w:r>
+    </w:p>
+    <w:p>
+      <w:pPr>
+        <w:spacing w:after="0" w:line="240" w:lineRule="auto"/>
+      </w:pPr>
+    </w:p>
+    <w:p>
+      <w:pPr>
+        <w:spacing w:after="0" w:line="240" w:lineRule="auto"/>
+      </w:pPr>
+      <w:r>
+        <w:t>Components</w:t>
+      </w:r>
+    </w:p>
+    <w:p>
+      <w:pPr>
+        <w:spacing w:after="0" w:line="240" w:lineRule="auto"/>
+      </w:pPr>
+      <w:r>
+        <w:t xml:space="preserve">- </w:t>
+      </w:r>
+      <w:r>
+        <w:t>core of react</w:t>
+      </w:r>
+    </w:p>
+    <w:p>
+      <w:pPr>
+        <w:spacing w:after="0" w:line="240" w:lineRule="auto"/>
+      </w:pPr>
+      <w:r>
+        <w:t xml:space="preserve">- </w:t>
+      </w:r>
+      <w:r>
+        <w:t>make nodes inside VirtualDom</w:t>
+      </w:r>
+    </w:p>
+    <w:p>
+      <w:pPr>
+        <w:spacing w:after="0" w:line="240" w:lineRule="auto"/>
+      </w:pPr>
+      <w:r>
+        <w:t xml:space="preserve">- </w:t>
+      </w:r>
+      <w:r>
+        <w:t>each component include and maintain state that changes with events</w:t>
+      </w:r>
+    </w:p>
+    <w:p>
+      <w:pPr>
+        <w:spacing w:after="0" w:line="240" w:lineRule="auto"/>
+      </w:pPr>
+      <w:r>
+        <w:t xml:space="preserve">- </w:t>
+      </w:r>
+      <w:r>
+        <w:t>components maintain their state and application can be configured to respond to state of individual component</w:t>
+      </w:r>
+      <w:r>
+        <w:t>.</w:t>
+      </w:r>
+    </w:p>
+    <w:p>
+      <w:pPr>
+        <w:spacing w:after="0" w:line="240" w:lineRule="auto"/>
+      </w:pPr>
+    </w:p>
+    <w:p>
+      <w:pPr>
+        <w:spacing w:after="0" w:line="240" w:lineRule="auto"/>
+      </w:pPr>
+      <w:r>
+        <w:t>Virtual DOM</w:t>
+      </w:r>
+    </w:p>
+    <w:p>
+      <w:pPr>
+        <w:spacing w:after="0" w:line="240" w:lineRule="auto"/>
+      </w:pPr>
+      <w:r>
+        <w:t xml:space="preserve">- </w:t>
+      </w:r>
+      <w:r>
+        <w:t>structural html elements</w:t>
+      </w:r>
+    </w:p>
+    <w:p>
+      <w:pPr>
+        <w:spacing w:after="0" w:line="240" w:lineRule="auto"/>
+      </w:pPr>
+      <w:r>
+        <w:t>- Virtual DOM: selectively renders-re-renders subtree of nodes based on state changes</w:t>
+      </w:r>
+    </w:p>
+    <w:p>
+      <w:pPr>
+        <w:spacing w:after="0" w:line="240" w:lineRule="auto"/>
+      </w:pPr>
+      <w:r>
+        <w:t>- Virtual DOM does least amount of DOM Manipulation to update components</w:t>
+      </w:r>
+    </w:p>
+    <w:p>
+      <w:pPr>
+        <w:spacing w:after="0" w:line="240" w:lineRule="auto"/>
+      </w:pPr>
+      <w:r>
+        <w:t>Normal DOM - node updated - browser updates all nodes</w:t>
+      </w:r>
+    </w:p>
+    <w:p>
+      <w:pPr>
+        <w:spacing w:after="0" w:line="240" w:lineRule="auto"/>
+      </w:pPr>
+      <w:r>
+        <w:t>Virtual DOM - node updated - React figures out which part of DOM need to change, only changes nodes that are affected.</w:t>
+      </w:r>
+    </w:p>
+    <w:p>
+      <w:pPr>
+        <w:spacing w:after="0" w:line="240" w:lineRule="auto"/>
+      </w:pPr>
+      <w:r>
+        <w:t>-diff : identify node that is changes</w:t>
+      </w:r>
+    </w:p>
+    <w:p>
+      <w:pPr>
+        <w:spacing w:after="0" w:line="240" w:lineRule="auto"/>
+      </w:pPr>
+      <w:r>
+        <w:t>-reconciliation  : update nodes that are affected by the change</w:t>
+      </w:r>
+    </w:p>
+    <w:p>
+      <w:pPr>
+        <w:spacing w:after="0" w:line="240" w:lineRule="auto"/>
+      </w:pPr>
+      <w:r>
+        <w:t>re-render only node affected by change</w:t>
+      </w:r>
+    </w:p>
+    <w:p>
+      <w:pPr>
+        <w:spacing w:after="0" w:line="240" w:lineRule="auto"/>
+      </w:pPr>
+    </w:p>
+    <w:p>
+      <w:pPr>
+        <w:spacing w:after="0" w:line="240" w:lineRule="auto"/>
+      </w:pPr>
+      <w:r>
+        <w:t>Developers steps with React:</w:t>
+      </w:r>
+    </w:p>
+    <w:p>
+      <w:pPr>
+        <w:spacing w:after="0" w:line="240" w:lineRule="auto"/>
+      </w:pPr>
+      <w:r>
+        <w:t>1. within HTML - allocate position on page in which desired react component will be rendered eg: div</w:t>
+      </w:r>
+    </w:p>
+    <w:p>
+      <w:pPr>
+        <w:spacing w:after="0" w:line="240" w:lineRule="auto"/>
+      </w:pPr>
+      <w:r>
+        <w:t>2. create react component in JS</w:t>
+      </w:r>
+    </w:p>
+    <w:p>
+      <w:pPr>
+        <w:spacing w:after="0" w:line="240" w:lineRule="auto"/>
+      </w:pPr>
+      <w:r>
+        <w:t>- establish an initial state</w:t>
+      </w:r>
+    </w:p>
+    <w:p>
+      <w:pPr>
+        <w:spacing w:after="0" w:line="240" w:lineRule="auto"/>
+      </w:pPr>
+      <w:r>
+        <w:t xml:space="preserve">- define any event that could change the component state </w:t>
+      </w:r>
+      <w:r>
+        <w:t>over lifecycle</w:t>
+      </w:r>
+    </w:p>
+    <w:p>
+      <w:pPr>
+        <w:spacing w:after="0" w:line="240" w:lineRule="auto"/>
+      </w:pPr>
+      <w:r>
+        <w:t>- render</w:t>
+      </w:r>
+      <w:r>
+        <w:t xml:space="preserve"> function </w:t>
+      </w:r>
+      <w:r>
+        <w:t>for</w:t>
+      </w:r>
+      <w:r>
+        <w:t xml:space="preserve"> the HTML</w:t>
+      </w:r>
+    </w:p>
+    <w:p>
+      <w:pPr>
+        <w:spacing w:after="0" w:line="240" w:lineRule="auto"/>
+      </w:pPr>
+      <w:r>
+        <w:t>3.Drop component into position allocated in Step1</w:t>
+      </w:r>
+    </w:p>
+    <w:p>
+      <w:pPr>
+        <w:spacing w:after="0" w:line="240" w:lineRule="auto"/>
+      </w:pPr>
+      <w:r>
+        <w:rPr>
+          <w:noProof/>
+        </w:rPr>
+        <w:drawing>
+          <wp:inline distT="0" distB="0" distL="0" distR="0">
+            <wp:extent cx="3381375" cy="2057400"/>
+            <wp:effectExtent l="19050" t="0" r="9525" b="0"/>
+            <wp:docPr id="11" name="Picture 3"/>
+            <wp:cNvGraphicFramePr>
+              <a:graphicFrameLocks xmlns:a="http://schemas.openxmlformats.org/drawingml/2006/main" noChangeAspect="1"/>
+            </wp:cNvGraphicFramePr>
+            <a:graphic xmlns:a="http://schemas.openxmlformats.org/drawingml/2006/main">
+              <a:graphicData uri="http://schemas.openxmlformats.org/drawingml/2006/picture">
+                <pic:pic xmlns:pic="http://schemas.openxmlformats.org/drawingml/2006/picture">
+                  <pic:nvPicPr>
+                    <pic:cNvPr id="0" name="Picture 3"/>
+                    <pic:cNvPicPr>
+                      <a:picLocks noChangeAspect="1" noChangeArrowheads="1"/>
+                    </pic:cNvPicPr>
+                  </pic:nvPicPr>
+                  <pic:blipFill>
+                    <a:blip r:embed="rId18"/>
+                    <a:srcRect/>
+                    <a:stretch>
+                      <a:fillRect/>
+                    </a:stretch>
+                  </pic:blipFill>
+                  <pic:spPr bwMode="auto">
+                    <a:xfrm>
+                      <a:off x="0" y="0"/>
+                      <a:ext cx="3381375" cy="2057400"/>
+                    </a:xfrm>
+                    <a:prstGeom prst="rect">
+                      <a:avLst/>
+                    </a:prstGeom>
+                    <a:noFill/>
+                    <a:ln w="9525">
+                      <a:noFill/>
+                      <a:miter lim="800000"/>
+                      <a:headEnd/>
+                      <a:tailEnd/>
+                    </a:ln>
+                  </pic:spPr>
+                </pic:pic>
+              </a:graphicData>
+            </a:graphic>
+          </wp:inline>
+        </w:drawing>
+      </w:r>
+    </w:p>
+    <w:p>
+      <w:pPr>
+        <w:spacing w:after="0" w:line="240" w:lineRule="auto"/>
+      </w:pPr>
+    </w:p>
+    <w:p>
+      <w:pPr>
+        <w:spacing w:after="0" w:line="240" w:lineRule="auto"/>
+      </w:pPr>
+      <w:r>
+        <w:t>JSX</w:t>
+      </w:r>
+    </w:p>
+    <w:p>
+      <w:pPr>
+        <w:spacing w:after="0" w:line="240" w:lineRule="auto"/>
+      </w:pPr>
+      <w:r>
+        <w:t>- JS XML Syntax Transform</w:t>
+      </w:r>
+    </w:p>
+    <w:p>
+      <w:pPr>
+        <w:spacing w:after="0" w:line="240" w:lineRule="auto"/>
+      </w:pPr>
+      <w:r>
+        <w:t>- HTML tag within JS</w:t>
+      </w:r>
+    </w:p>
+    <w:p>
+      <w:pPr>
+        <w:spacing w:after="0" w:line="240" w:lineRule="auto"/>
+      </w:pPr>
+      <w:r>
+        <w:t>- Converts text(HTML) to React code</w:t>
+      </w:r>
+    </w:p>
+    <w:p>
+      <w:pPr>
+        <w:spacing w:after="0" w:line="240" w:lineRule="auto"/>
+      </w:pPr>
+      <w:r>
+        <w:rPr>
+          <w:noProof/>
+        </w:rPr>
+        <w:drawing>
+          <wp:inline distT="0" distB="0" distL="0" distR="0">
+            <wp:extent cx="3381375" cy="1352550"/>
+            <wp:effectExtent l="19050" t="0" r="9525" b="0"/>
+            <wp:docPr id="10" name="Picture 2"/>
+            <wp:cNvGraphicFramePr>
+              <a:graphicFrameLocks xmlns:a="http://schemas.openxmlformats.org/drawingml/2006/main" noChangeAspect="1"/>
+            </wp:cNvGraphicFramePr>
+            <a:graphic xmlns:a="http://schemas.openxmlformats.org/drawingml/2006/main">
+              <a:graphicData uri="http://schemas.openxmlformats.org/drawingml/2006/picture">
+                <pic:pic xmlns:pic="http://schemas.openxmlformats.org/drawingml/2006/picture">
+                  <pic:nvPicPr>
+                    <pic:cNvPr id="0" name="Picture 2"/>
+                    <pic:cNvPicPr>
+                      <a:picLocks noChangeAspect="1" noChangeArrowheads="1"/>
+                    </pic:cNvPicPr>
+                  </pic:nvPicPr>
+                  <pic:blipFill>
+                    <a:blip r:embed="rId19"/>
+                    <a:srcRect/>
+                    <a:stretch>
+                      <a:fillRect/>
+                    </a:stretch>
+                  </pic:blipFill>
+                  <pic:spPr bwMode="auto">
+                    <a:xfrm>
+                      <a:off x="0" y="0"/>
+                      <a:ext cx="3381375" cy="1352550"/>
+                    </a:xfrm>
+                    <a:prstGeom prst="rect">
+                      <a:avLst/>
+                    </a:prstGeom>
+                    <a:noFill/>
+                    <a:ln w="9525">
+                      <a:noFill/>
+                      <a:miter lim="800000"/>
+                      <a:headEnd/>
+                      <a:tailEnd/>
+                    </a:ln>
+                  </pic:spPr>
+                </pic:pic>
+              </a:graphicData>
+            </a:graphic>
+          </wp:inline>
+        </w:drawing>
+      </w:r>
+    </w:p>
+    <w:p>
+      <w:pPr>
+        <w:spacing w:after="0" w:line="240" w:lineRule="auto"/>
+      </w:pPr>
+    </w:p>
+    <w:p>
+      <w:pPr>
+        <w:spacing w:after="0" w:line="240" w:lineRule="auto"/>
+      </w:pPr>
+    </w:p>
+    <w:p>
+      <w:pPr>
+        <w:spacing w:after="0" w:line="240" w:lineRule="auto"/>
+      </w:pPr>
+      <w:r>
+        <w:tab/>
+      </w:r>
+    </w:p>
+    <w:p>
+      <w:pPr>
+        <w:spacing w:after="0" w:line="240" w:lineRule="auto"/>
+      </w:pPr>
+    </w:p>
+    <w:p>
+      <w:pPr>
+        <w:spacing w:after="0" w:line="240" w:lineRule="auto"/>
+      </w:pPr>
     </w:p>
     <w:p>
       <w:pPr>

</xml_diff>

<commit_message>
3.4 React Component Interactions
</commit_message>
<xml_diff>
--- a/Notes.docx
+++ b/Notes.docx
@@ -10355,13 +10355,14 @@
       </w:r>
     </w:p>
     <w:p>
-      <w:pPr>
-        <w:spacing w:after="0" w:line="240" w:lineRule="auto"/>
-      </w:pPr>
-    </w:p>
-    <w:p>
-      <w:pPr>
-        <w:spacing w:after="0" w:line="240" w:lineRule="auto"/>
+      <w:r>
+        <w:lastRenderedPageBreak/>
+        <w:t>3.4 React Component Interactions</w:t>
+      </w:r>
+    </w:p>
+    <w:p/>
+    <w:p>
+      <w:pPr>
         <w:sectPr>
           <w:type w:val="continuous"/>
           <w:pgSz w:w="12240" w:h="15840"/>
@@ -10370,25 +10371,6 @@
           <w:docGrid w:linePitch="360"/>
         </w:sectPr>
       </w:pPr>
-      <w:r>
-        <w:lastRenderedPageBreak/>
-        <w:t xml:space="preserve">- </w:t>
-      </w:r>
-    </w:p>
-    <w:p>
-      <w:pPr>
-        <w:spacing w:after="0" w:line="240" w:lineRule="auto"/>
-      </w:pPr>
-    </w:p>
-    <w:p>
-      <w:pPr>
-        <w:spacing w:after="0" w:line="240" w:lineRule="auto"/>
-      </w:pPr>
-    </w:p>
-    <w:p>
-      <w:pPr>
-        <w:spacing w:after="0" w:line="240" w:lineRule="auto"/>
-      </w:pPr>
     </w:p>
     <w:p>
       <w:pPr>
@@ -10401,19 +10383,6 @@
           <w:docGrid w:linePitch="360"/>
         </w:sectPr>
       </w:pPr>
-    </w:p>
-    <w:p>
-      <w:pPr>
-        <w:spacing w:after="0" w:line="240" w:lineRule="auto"/>
-      </w:pPr>
-    </w:p>
-    <w:p>
-      <w:pPr>
-        <w:spacing w:after="0" w:line="240" w:lineRule="auto"/>
-      </w:pPr>
-      <w:r>
-        <w:tab/>
-      </w:r>
     </w:p>
     <w:p>
       <w:pPr>

</xml_diff>

<commit_message>
3.6 Using APIs with React
</commit_message>
<xml_diff>
--- a/Notes.docx
+++ b/Notes.docx
@@ -1629,6 +1629,7 @@
     </w:p>
     <w:p>
       <w:pPr>
+        <w:spacing w:after="0" w:line="240" w:lineRule="auto"/>
         <w:rPr>
           <w:b/>
         </w:rPr>
@@ -2139,6 +2140,7 @@
     </w:p>
     <w:p>
       <w:pPr>
+        <w:spacing w:after="0" w:line="240" w:lineRule="auto"/>
         <w:rPr>
           <w:b/>
         </w:rPr>
@@ -2354,6 +2356,7 @@
     </w:p>
     <w:p>
       <w:pPr>
+        <w:spacing w:after="0" w:line="240" w:lineRule="auto"/>
         <w:rPr>
           <w:b/>
         </w:rPr>
@@ -2837,6 +2840,9 @@
       </w:r>
     </w:p>
     <w:p>
+      <w:pPr>
+        <w:spacing w:after="0" w:line="240" w:lineRule="auto"/>
+      </w:pPr>
       <w:r>
         <w:br w:type="page"/>
       </w:r>
@@ -3249,6 +3255,7 @@
     </w:p>
     <w:p>
       <w:pPr>
+        <w:spacing w:after="0" w:line="240" w:lineRule="auto"/>
         <w:rPr>
           <w:b/>
         </w:rPr>
@@ -3770,6 +3777,9 @@
       </w:r>
     </w:p>
     <w:p>
+      <w:pPr>
+        <w:spacing w:after="0" w:line="240" w:lineRule="auto"/>
+      </w:pPr>
       <w:r>
         <w:br w:type="page"/>
       </w:r>
@@ -4771,6 +4781,7 @@
     </w:p>
     <w:p>
       <w:pPr>
+        <w:spacing w:after="0" w:line="240" w:lineRule="auto"/>
         <w:rPr>
           <w:b/>
         </w:rPr>
@@ -6519,6 +6530,9 @@
       </w:pPr>
     </w:p>
     <w:p>
+      <w:pPr>
+        <w:spacing w:after="0" w:line="240" w:lineRule="auto"/>
+      </w:pPr>
       <w:r>
         <w:br w:type="page"/>
       </w:r>
@@ -7342,6 +7356,9 @@
       </w:r>
     </w:p>
     <w:p>
+      <w:pPr>
+        <w:spacing w:after="0" w:line="240" w:lineRule="auto"/>
+      </w:pPr>
       <w:r>
         <w:br w:type="page"/>
       </w:r>
@@ -7765,6 +7782,7 @@
     </w:p>
     <w:p>
       <w:pPr>
+        <w:spacing w:after="0" w:line="240" w:lineRule="auto"/>
         <w:rPr>
           <w:b/>
         </w:rPr>
@@ -8683,6 +8701,9 @@
       </w:r>
     </w:p>
     <w:p>
+      <w:pPr>
+        <w:spacing w:after="0" w:line="240" w:lineRule="auto"/>
+      </w:pPr>
       <w:r>
         <w:br w:type="page"/>
       </w:r>
@@ -9206,6 +9227,9 @@
       </w:pPr>
     </w:p>
     <w:p>
+      <w:pPr>
+        <w:spacing w:after="0" w:line="240" w:lineRule="auto"/>
+      </w:pPr>
       <w:r>
         <w:br w:type="page"/>
       </w:r>
@@ -10350,26 +10374,775 @@
       </w:r>
     </w:p>
     <w:p>
+      <w:pPr>
+        <w:spacing w:after="0" w:line="240" w:lineRule="auto"/>
+      </w:pPr>
       <w:r>
         <w:br w:type="page"/>
       </w:r>
     </w:p>
     <w:p>
+      <w:pPr>
+        <w:spacing w:after="0" w:line="240" w:lineRule="auto"/>
+      </w:pPr>
       <w:r>
         <w:lastRenderedPageBreak/>
         <w:t>3.4 React Component Interactions</w:t>
       </w:r>
     </w:p>
-    <w:p/>
-    <w:p>
-      <w:pPr>
-        <w:sectPr>
-          <w:type w:val="continuous"/>
-          <w:pgSz w:w="12240" w:h="15840"/>
-          <w:pgMar w:top="432" w:right="432" w:bottom="432" w:left="432" w:header="720" w:footer="720" w:gutter="0"/>
-          <w:cols w:num="2" w:space="432"/>
-          <w:docGrid w:linePitch="360"/>
-        </w:sectPr>
+    <w:p>
+      <w:pPr>
+        <w:spacing w:after="0" w:line="240" w:lineRule="auto"/>
+      </w:pPr>
+    </w:p>
+    <w:p>
+      <w:pPr>
+        <w:spacing w:after="0" w:line="240" w:lineRule="auto"/>
+      </w:pPr>
+      <w:r>
+        <w:t>3.6 Using APIs with React</w:t>
+      </w:r>
+    </w:p>
+    <w:p>
+      <w:pPr>
+        <w:spacing w:after="0" w:line="240" w:lineRule="auto"/>
+      </w:pPr>
+      <w:r>
+        <w:t>break code into components -work independently</w:t>
+      </w:r>
+    </w:p>
+    <w:p>
+      <w:pPr>
+        <w:spacing w:after="0" w:line="240" w:lineRule="auto"/>
+      </w:pPr>
+      <w:r>
+        <w:t>interaction components in standard manner - less coupling</w:t>
+      </w:r>
+    </w:p>
+    <w:p>
+      <w:pPr>
+        <w:spacing w:after="0" w:line="240" w:lineRule="auto"/>
+      </w:pPr>
+      <w:r>
+        <w:t>change 1 component without changing other  - stability</w:t>
+      </w:r>
+    </w:p>
+    <w:p>
+      <w:pPr>
+        <w:spacing w:after="0" w:line="240" w:lineRule="auto"/>
+      </w:pPr>
+    </w:p>
+    <w:p>
+      <w:pPr>
+        <w:spacing w:after="0" w:line="240" w:lineRule="auto"/>
+      </w:pPr>
+      <w:r>
+        <w:t>SOA -service Oriented Architecture</w:t>
+      </w:r>
+    </w:p>
+    <w:p>
+      <w:pPr>
+        <w:spacing w:after="0" w:line="240" w:lineRule="auto"/>
+      </w:pPr>
+      <w:r>
+        <w:t>- expose data and functionality through- service interfaces</w:t>
+      </w:r>
+    </w:p>
+    <w:p>
+      <w:pPr>
+        <w:spacing w:after="0" w:line="240" w:lineRule="auto"/>
+      </w:pPr>
+      <w:r>
+        <w:t>- interfaces communication</w:t>
+      </w:r>
+    </w:p>
+    <w:p>
+      <w:pPr>
+        <w:spacing w:after="0" w:line="240" w:lineRule="auto"/>
+      </w:pPr>
+      <w:r>
+        <w:t>SAAS</w:t>
+      </w:r>
+    </w:p>
+    <w:p>
+      <w:pPr>
+        <w:spacing w:after="0" w:line="240" w:lineRule="auto"/>
+      </w:pPr>
+      <w:r>
+        <w:t>-service oriented architecture</w:t>
+      </w:r>
+    </w:p>
+    <w:p>
+      <w:pPr>
+        <w:spacing w:after="0" w:line="240" w:lineRule="auto"/>
+      </w:pPr>
+      <w:r>
+        <w:t>- software runs as a service</w:t>
+      </w:r>
+    </w:p>
+    <w:p>
+      <w:pPr>
+        <w:spacing w:after="0" w:line="240" w:lineRule="auto"/>
+      </w:pPr>
+      <w:r>
+        <w:t>- add feature/database is easy</w:t>
+      </w:r>
+    </w:p>
+    <w:p>
+      <w:pPr>
+        <w:spacing w:after="0" w:line="240" w:lineRule="auto"/>
+      </w:pPr>
+    </w:p>
+    <w:p>
+      <w:pPr>
+        <w:spacing w:after="0" w:line="240" w:lineRule="auto"/>
+      </w:pPr>
+      <w:r>
+        <w:t>Microservices</w:t>
+      </w:r>
+    </w:p>
+    <w:p>
+      <w:pPr>
+        <w:spacing w:after="0" w:line="240" w:lineRule="auto"/>
+      </w:pPr>
+      <w:r>
+        <w:t xml:space="preserve">- Each instance for one service. </w:t>
+      </w:r>
+    </w:p>
+    <w:p>
+      <w:pPr>
+        <w:spacing w:after="0" w:line="240" w:lineRule="auto"/>
+      </w:pPr>
+      <w:r>
+        <w:t>- Aggregate as required</w:t>
+      </w:r>
+    </w:p>
+    <w:p>
+      <w:pPr>
+        <w:spacing w:after="0" w:line="240" w:lineRule="auto"/>
+      </w:pPr>
+    </w:p>
+    <w:p>
+      <w:pPr>
+        <w:spacing w:after="0" w:line="240" w:lineRule="auto"/>
+      </w:pPr>
+      <w:r>
+        <w:t>REST</w:t>
+      </w:r>
+    </w:p>
+    <w:p>
+      <w:pPr>
+        <w:spacing w:after="0" w:line="240" w:lineRule="auto"/>
+      </w:pPr>
+      <w:r>
+        <w:t>- collections of resources(not pages-content)</w:t>
+      </w:r>
+    </w:p>
+    <w:p>
+      <w:pPr>
+        <w:spacing w:after="0" w:line="240" w:lineRule="auto"/>
+      </w:pPr>
+      <w:r>
+        <w:t>-REpresentational State Transfer</w:t>
+      </w:r>
+    </w:p>
+    <w:p>
+      <w:pPr>
+        <w:spacing w:after="0" w:line="240" w:lineRule="auto"/>
+      </w:pPr>
+    </w:p>
+    <w:p>
+      <w:pPr>
+        <w:spacing w:after="0" w:line="240" w:lineRule="auto"/>
+      </w:pPr>
+      <w:r>
+        <w:t>API - application Program Interface</w:t>
+      </w:r>
+    </w:p>
+    <w:p>
+      <w:pPr>
+        <w:spacing w:after="0" w:line="240" w:lineRule="auto"/>
+      </w:pPr>
+      <w:r>
+        <w:t>set of URL- gives us data which we can use in application</w:t>
+      </w:r>
+    </w:p>
+    <w:p>
+      <w:pPr>
+        <w:spacing w:after="0" w:line="240" w:lineRule="auto"/>
+      </w:pPr>
+      <w:r>
+        <w:t>Ex- content of NewYork times include in our website</w:t>
+      </w:r>
+    </w:p>
+    <w:p>
+      <w:pPr>
+        <w:spacing w:after="0" w:line="240" w:lineRule="auto"/>
+      </w:pPr>
+    </w:p>
+    <w:p>
+      <w:pPr>
+        <w:spacing w:after="0" w:line="240" w:lineRule="auto"/>
+      </w:pPr>
+      <w:r>
+        <w:rPr>
+          <w:noProof/>
+        </w:rPr>
+        <w:drawing>
+          <wp:inline distT="0" distB="0" distL="0" distR="0">
+            <wp:extent cx="3381375" cy="1343025"/>
+            <wp:effectExtent l="19050" t="0" r="9525" b="0"/>
+            <wp:docPr id="9" name="Picture 1"/>
+            <wp:cNvGraphicFramePr>
+              <a:graphicFrameLocks xmlns:a="http://schemas.openxmlformats.org/drawingml/2006/main" noChangeAspect="1"/>
+            </wp:cNvGraphicFramePr>
+            <a:graphic xmlns:a="http://schemas.openxmlformats.org/drawingml/2006/main">
+              <a:graphicData uri="http://schemas.openxmlformats.org/drawingml/2006/picture">
+                <pic:pic xmlns:pic="http://schemas.openxmlformats.org/drawingml/2006/picture">
+                  <pic:nvPicPr>
+                    <pic:cNvPr id="0" name="Picture 1"/>
+                    <pic:cNvPicPr>
+                      <a:picLocks noChangeAspect="1" noChangeArrowheads="1"/>
+                    </pic:cNvPicPr>
+                  </pic:nvPicPr>
+                  <pic:blipFill>
+                    <a:blip r:embed="rId29"/>
+                    <a:srcRect/>
+                    <a:stretch>
+                      <a:fillRect/>
+                    </a:stretch>
+                  </pic:blipFill>
+                  <pic:spPr bwMode="auto">
+                    <a:xfrm>
+                      <a:off x="0" y="0"/>
+                      <a:ext cx="3381375" cy="1343025"/>
+                    </a:xfrm>
+                    <a:prstGeom prst="rect">
+                      <a:avLst/>
+                    </a:prstGeom>
+                    <a:noFill/>
+                    <a:ln w="9525">
+                      <a:noFill/>
+                      <a:miter lim="800000"/>
+                      <a:headEnd/>
+                      <a:tailEnd/>
+                    </a:ln>
+                  </pic:spPr>
+                </pic:pic>
+              </a:graphicData>
+            </a:graphic>
+          </wp:inline>
+        </w:drawing>
+      </w:r>
+    </w:p>
+    <w:p>
+      <w:pPr>
+        <w:spacing w:after="0" w:line="240" w:lineRule="auto"/>
+      </w:pPr>
+    </w:p>
+    <w:p>
+      <w:pPr>
+        <w:spacing w:after="0" w:line="240" w:lineRule="auto"/>
+      </w:pPr>
+      <w:r>
+        <w:rPr>
+          <w:noProof/>
+        </w:rPr>
+        <w:drawing>
+          <wp:inline distT="0" distB="0" distL="0" distR="0">
+            <wp:extent cx="3383280" cy="2185618"/>
+            <wp:effectExtent l="19050" t="0" r="7620" b="0"/>
+            <wp:docPr id="13" name="Picture 3"/>
+            <wp:cNvGraphicFramePr>
+              <a:graphicFrameLocks xmlns:a="http://schemas.openxmlformats.org/drawingml/2006/main" noChangeAspect="1"/>
+            </wp:cNvGraphicFramePr>
+            <a:graphic xmlns:a="http://schemas.openxmlformats.org/drawingml/2006/main">
+              <a:graphicData uri="http://schemas.openxmlformats.org/drawingml/2006/picture">
+                <pic:pic xmlns:pic="http://schemas.openxmlformats.org/drawingml/2006/picture">
+                  <pic:nvPicPr>
+                    <pic:cNvPr id="0" name="Picture 3"/>
+                    <pic:cNvPicPr>
+                      <a:picLocks noChangeAspect="1" noChangeArrowheads="1"/>
+                    </pic:cNvPicPr>
+                  </pic:nvPicPr>
+                  <pic:blipFill>
+                    <a:blip r:embed="rId30"/>
+                    <a:srcRect/>
+                    <a:stretch>
+                      <a:fillRect/>
+                    </a:stretch>
+                  </pic:blipFill>
+                  <pic:spPr bwMode="auto">
+                    <a:xfrm>
+                      <a:off x="0" y="0"/>
+                      <a:ext cx="3383280" cy="2185618"/>
+                    </a:xfrm>
+                    <a:prstGeom prst="rect">
+                      <a:avLst/>
+                    </a:prstGeom>
+                    <a:noFill/>
+                    <a:ln w="9525">
+                      <a:noFill/>
+                      <a:miter lim="800000"/>
+                      <a:headEnd/>
+                      <a:tailEnd/>
+                    </a:ln>
+                  </pic:spPr>
+                </pic:pic>
+              </a:graphicData>
+            </a:graphic>
+          </wp:inline>
+        </w:drawing>
+      </w:r>
+    </w:p>
+    <w:p>
+      <w:pPr>
+        <w:spacing w:after="0" w:line="240" w:lineRule="auto"/>
+      </w:pPr>
+      <w:r>
+        <w:rPr>
+          <w:noProof/>
+        </w:rPr>
+        <w:lastRenderedPageBreak/>
+        <w:drawing>
+          <wp:inline distT="0" distB="0" distL="0" distR="0">
+            <wp:extent cx="3383280" cy="2275788"/>
+            <wp:effectExtent l="19050" t="0" r="7620" b="0"/>
+            <wp:docPr id="16" name="Picture 6"/>
+            <wp:cNvGraphicFramePr>
+              <a:graphicFrameLocks xmlns:a="http://schemas.openxmlformats.org/drawingml/2006/main" noChangeAspect="1"/>
+            </wp:cNvGraphicFramePr>
+            <a:graphic xmlns:a="http://schemas.openxmlformats.org/drawingml/2006/main">
+              <a:graphicData uri="http://schemas.openxmlformats.org/drawingml/2006/picture">
+                <pic:pic xmlns:pic="http://schemas.openxmlformats.org/drawingml/2006/picture">
+                  <pic:nvPicPr>
+                    <pic:cNvPr id="0" name="Picture 6"/>
+                    <pic:cNvPicPr>
+                      <a:picLocks noChangeAspect="1" noChangeArrowheads="1"/>
+                    </pic:cNvPicPr>
+                  </pic:nvPicPr>
+                  <pic:blipFill>
+                    <a:blip r:embed="rId31"/>
+                    <a:srcRect/>
+                    <a:stretch>
+                      <a:fillRect/>
+                    </a:stretch>
+                  </pic:blipFill>
+                  <pic:spPr bwMode="auto">
+                    <a:xfrm>
+                      <a:off x="0" y="0"/>
+                      <a:ext cx="3383280" cy="2275788"/>
+                    </a:xfrm>
+                    <a:prstGeom prst="rect">
+                      <a:avLst/>
+                    </a:prstGeom>
+                    <a:noFill/>
+                    <a:ln w="9525">
+                      <a:noFill/>
+                      <a:miter lim="800000"/>
+                      <a:headEnd/>
+                      <a:tailEnd/>
+                    </a:ln>
+                  </pic:spPr>
+                </pic:pic>
+              </a:graphicData>
+            </a:graphic>
+          </wp:inline>
+        </w:drawing>
+      </w:r>
+    </w:p>
+    <w:p>
+      <w:pPr>
+        <w:spacing w:after="0" w:line="240" w:lineRule="auto"/>
+        <w:rPr>
+          <w:noProof/>
+        </w:rPr>
+      </w:pPr>
+    </w:p>
+    <w:p>
+      <w:pPr>
+        <w:spacing w:after="0" w:line="240" w:lineRule="auto"/>
+        <w:rPr>
+          <w:rFonts w:ascii="Helvetica" w:hAnsi="Helvetica" w:cs="Helvetica"/>
+          <w:color w:val="313131"/>
+          <w:shd w:val="clear" w:color="auto" w:fill="FFFFFF"/>
+        </w:rPr>
+      </w:pPr>
+      <w:r>
+        <w:rPr>
+          <w:rFonts w:ascii="Helvetica" w:hAnsi="Helvetica" w:cs="Helvetica"/>
+          <w:color w:val="313131"/>
+          <w:shd w:val="clear" w:color="auto" w:fill="FFFFFF"/>
+        </w:rPr>
+        <w:t>Note that you will need to get an API key at </w:t>
+      </w:r>
+      <w:hyperlink r:id="rId32" w:tgtFrame="[object Object]" w:history="1">
+        <w:r>
+          <w:rPr>
+            <w:rStyle w:val="Hyperlink"/>
+            <w:rFonts w:ascii="Helvetica" w:hAnsi="Helvetica" w:cs="Helvetica"/>
+            <w:color w:val="0075B4"/>
+            <w:shd w:val="clear" w:color="auto" w:fill="FFFFFF"/>
+          </w:rPr>
+          <w:t>https://developer.nytimes.com/ </w:t>
+        </w:r>
+      </w:hyperlink>
+      <w:r>
+        <w:rPr>
+          <w:rFonts w:ascii="Helvetica" w:hAnsi="Helvetica" w:cs="Helvetica"/>
+          <w:color w:val="313131"/>
+          <w:shd w:val="clear" w:color="auto" w:fill="FFFFFF"/>
+        </w:rPr>
+        <w:t>and set the API_KEY variable in the component Did Mount function in order for the code to work.</w:t>
+      </w:r>
+    </w:p>
+    <w:p>
+      <w:pPr>
+        <w:spacing w:after="0" w:line="240" w:lineRule="auto"/>
+      </w:pPr>
+    </w:p>
+    <w:p>
+      <w:pPr>
+        <w:spacing w:after="0" w:line="240" w:lineRule="auto"/>
+      </w:pPr>
+      <w:r>
+        <w:rPr>
+          <w:noProof/>
+        </w:rPr>
+        <w:drawing>
+          <wp:inline distT="0" distB="0" distL="0" distR="0">
+            <wp:extent cx="3383280" cy="2246944"/>
+            <wp:effectExtent l="19050" t="0" r="7620" b="0"/>
+            <wp:docPr id="20" name="Picture 9"/>
+            <wp:cNvGraphicFramePr>
+              <a:graphicFrameLocks xmlns:a="http://schemas.openxmlformats.org/drawingml/2006/main" noChangeAspect="1"/>
+            </wp:cNvGraphicFramePr>
+            <a:graphic xmlns:a="http://schemas.openxmlformats.org/drawingml/2006/main">
+              <a:graphicData uri="http://schemas.openxmlformats.org/drawingml/2006/picture">
+                <pic:pic xmlns:pic="http://schemas.openxmlformats.org/drawingml/2006/picture">
+                  <pic:nvPicPr>
+                    <pic:cNvPr id="0" name="Picture 9"/>
+                    <pic:cNvPicPr>
+                      <a:picLocks noChangeAspect="1" noChangeArrowheads="1"/>
+                    </pic:cNvPicPr>
+                  </pic:nvPicPr>
+                  <pic:blipFill>
+                    <a:blip r:embed="rId33"/>
+                    <a:srcRect/>
+                    <a:stretch>
+                      <a:fillRect/>
+                    </a:stretch>
+                  </pic:blipFill>
+                  <pic:spPr bwMode="auto">
+                    <a:xfrm>
+                      <a:off x="0" y="0"/>
+                      <a:ext cx="3383280" cy="2246944"/>
+                    </a:xfrm>
+                    <a:prstGeom prst="rect">
+                      <a:avLst/>
+                    </a:prstGeom>
+                    <a:noFill/>
+                    <a:ln w="9525">
+                      <a:noFill/>
+                      <a:miter lim="800000"/>
+                      <a:headEnd/>
+                      <a:tailEnd/>
+                    </a:ln>
+                  </pic:spPr>
+                </pic:pic>
+              </a:graphicData>
+            </a:graphic>
+          </wp:inline>
+        </w:drawing>
+      </w:r>
+    </w:p>
+    <w:p>
+      <w:pPr>
+        <w:spacing w:after="0" w:line="240" w:lineRule="auto"/>
+      </w:pPr>
+    </w:p>
+    <w:p>
+      <w:pPr>
+        <w:spacing w:after="0" w:line="240" w:lineRule="auto"/>
+      </w:pPr>
+      <w:r>
+        <w:rPr>
+          <w:noProof/>
+        </w:rPr>
+        <w:drawing>
+          <wp:inline distT="0" distB="0" distL="0" distR="0">
+            <wp:extent cx="3383280" cy="2489747"/>
+            <wp:effectExtent l="19050" t="0" r="7620" b="0"/>
+            <wp:docPr id="29" name="Picture 12"/>
+            <wp:cNvGraphicFramePr>
+              <a:graphicFrameLocks xmlns:a="http://schemas.openxmlformats.org/drawingml/2006/main" noChangeAspect="1"/>
+            </wp:cNvGraphicFramePr>
+            <a:graphic xmlns:a="http://schemas.openxmlformats.org/drawingml/2006/main">
+              <a:graphicData uri="http://schemas.openxmlformats.org/drawingml/2006/picture">
+                <pic:pic xmlns:pic="http://schemas.openxmlformats.org/drawingml/2006/picture">
+                  <pic:nvPicPr>
+                    <pic:cNvPr id="0" name="Picture 12"/>
+                    <pic:cNvPicPr>
+                      <a:picLocks noChangeAspect="1" noChangeArrowheads="1"/>
+                    </pic:cNvPicPr>
+                  </pic:nvPicPr>
+                  <pic:blipFill>
+                    <a:blip r:embed="rId34"/>
+                    <a:srcRect/>
+                    <a:stretch>
+                      <a:fillRect/>
+                    </a:stretch>
+                  </pic:blipFill>
+                  <pic:spPr bwMode="auto">
+                    <a:xfrm>
+                      <a:off x="0" y="0"/>
+                      <a:ext cx="3383280" cy="2489747"/>
+                    </a:xfrm>
+                    <a:prstGeom prst="rect">
+                      <a:avLst/>
+                    </a:prstGeom>
+                    <a:noFill/>
+                    <a:ln w="9525">
+                      <a:noFill/>
+                      <a:miter lim="800000"/>
+                      <a:headEnd/>
+                      <a:tailEnd/>
+                    </a:ln>
+                  </pic:spPr>
+                </pic:pic>
+              </a:graphicData>
+            </a:graphic>
+          </wp:inline>
+        </w:drawing>
+      </w:r>
+    </w:p>
+    <w:p>
+      <w:pPr>
+        <w:spacing w:after="0" w:line="240" w:lineRule="auto"/>
+      </w:pPr>
+    </w:p>
+    <w:p>
+      <w:pPr>
+        <w:spacing w:after="0" w:line="240" w:lineRule="auto"/>
+      </w:pPr>
+      <w:r>
+        <w:t>Parsing Data</w:t>
+      </w:r>
+    </w:p>
+    <w:p>
+      <w:pPr>
+        <w:spacing w:after="0" w:line="240" w:lineRule="auto"/>
+      </w:pPr>
+      <w:r>
+        <w:t>-fetch small part of raw data</w:t>
+      </w:r>
+    </w:p>
+    <w:p>
+      <w:pPr>
+        <w:spacing w:after="0" w:line="240" w:lineRule="auto"/>
+      </w:pPr>
+      <w:r>
+        <w:t>-URL of image, title of head line, url to news article</w:t>
+      </w:r>
+    </w:p>
+    <w:p>
+      <w:pPr>
+        <w:spacing w:after="0" w:line="240" w:lineRule="auto"/>
+      </w:pPr>
+      <w:r>
+        <w:rPr>
+          <w:noProof/>
+        </w:rPr>
+        <w:lastRenderedPageBreak/>
+        <w:drawing>
+          <wp:inline distT="0" distB="0" distL="0" distR="0">
+            <wp:extent cx="3383280" cy="2310208"/>
+            <wp:effectExtent l="19050" t="0" r="7620" b="0"/>
+            <wp:docPr id="30" name="Picture 15"/>
+            <wp:cNvGraphicFramePr>
+              <a:graphicFrameLocks xmlns:a="http://schemas.openxmlformats.org/drawingml/2006/main" noChangeAspect="1"/>
+            </wp:cNvGraphicFramePr>
+            <a:graphic xmlns:a="http://schemas.openxmlformats.org/drawingml/2006/main">
+              <a:graphicData uri="http://schemas.openxmlformats.org/drawingml/2006/picture">
+                <pic:pic xmlns:pic="http://schemas.openxmlformats.org/drawingml/2006/picture">
+                  <pic:nvPicPr>
+                    <pic:cNvPr id="0" name="Picture 15"/>
+                    <pic:cNvPicPr>
+                      <a:picLocks noChangeAspect="1" noChangeArrowheads="1"/>
+                    </pic:cNvPicPr>
+                  </pic:nvPicPr>
+                  <pic:blipFill>
+                    <a:blip r:embed="rId35"/>
+                    <a:srcRect/>
+                    <a:stretch>
+                      <a:fillRect/>
+                    </a:stretch>
+                  </pic:blipFill>
+                  <pic:spPr bwMode="auto">
+                    <a:xfrm>
+                      <a:off x="0" y="0"/>
+                      <a:ext cx="3383280" cy="2310208"/>
+                    </a:xfrm>
+                    <a:prstGeom prst="rect">
+                      <a:avLst/>
+                    </a:prstGeom>
+                    <a:noFill/>
+                    <a:ln w="9525">
+                      <a:noFill/>
+                      <a:miter lim="800000"/>
+                      <a:headEnd/>
+                      <a:tailEnd/>
+                    </a:ln>
+                  </pic:spPr>
+                </pic:pic>
+              </a:graphicData>
+            </a:graphic>
+          </wp:inline>
+        </w:drawing>
+      </w:r>
+    </w:p>
+    <w:p>
+      <w:pPr>
+        <w:spacing w:after="0" w:line="240" w:lineRule="auto"/>
+      </w:pPr>
+    </w:p>
+    <w:p>
+      <w:pPr>
+        <w:spacing w:after="0" w:line="240" w:lineRule="auto"/>
+      </w:pPr>
+      <w:r>
+        <w:t>Display Data</w:t>
+      </w:r>
+    </w:p>
+    <w:p>
+      <w:pPr>
+        <w:spacing w:after="0" w:line="240" w:lineRule="auto"/>
+      </w:pPr>
+      <w:r>
+        <w:rPr>
+          <w:noProof/>
+        </w:rPr>
+        <w:lastRenderedPageBreak/>
+        <w:drawing>
+          <wp:inline distT="0" distB="0" distL="0" distR="0">
+            <wp:extent cx="3383280" cy="1255158"/>
+            <wp:effectExtent l="19050" t="0" r="7620" b="0"/>
+            <wp:docPr id="31" name="Picture 18"/>
+            <wp:cNvGraphicFramePr>
+              <a:graphicFrameLocks xmlns:a="http://schemas.openxmlformats.org/drawingml/2006/main" noChangeAspect="1"/>
+            </wp:cNvGraphicFramePr>
+            <a:graphic xmlns:a="http://schemas.openxmlformats.org/drawingml/2006/main">
+              <a:graphicData uri="http://schemas.openxmlformats.org/drawingml/2006/picture">
+                <pic:pic xmlns:pic="http://schemas.openxmlformats.org/drawingml/2006/picture">
+                  <pic:nvPicPr>
+                    <pic:cNvPr id="0" name="Picture 18"/>
+                    <pic:cNvPicPr>
+                      <a:picLocks noChangeAspect="1" noChangeArrowheads="1"/>
+                    </pic:cNvPicPr>
+                  </pic:nvPicPr>
+                  <pic:blipFill>
+                    <a:blip r:embed="rId36"/>
+                    <a:srcRect/>
+                    <a:stretch>
+                      <a:fillRect/>
+                    </a:stretch>
+                  </pic:blipFill>
+                  <pic:spPr bwMode="auto">
+                    <a:xfrm>
+                      <a:off x="0" y="0"/>
+                      <a:ext cx="3383280" cy="1255158"/>
+                    </a:xfrm>
+                    <a:prstGeom prst="rect">
+                      <a:avLst/>
+                    </a:prstGeom>
+                    <a:noFill/>
+                    <a:ln w="9525">
+                      <a:noFill/>
+                      <a:miter lim="800000"/>
+                      <a:headEnd/>
+                      <a:tailEnd/>
+                    </a:ln>
+                  </pic:spPr>
+                </pic:pic>
+              </a:graphicData>
+            </a:graphic>
+          </wp:inline>
+        </w:drawing>
+      </w:r>
+    </w:p>
+    <w:p>
+      <w:pPr>
+        <w:spacing w:after="0" w:line="240" w:lineRule="auto"/>
+      </w:pPr>
+    </w:p>
+    <w:p>
+      <w:pPr>
+        <w:spacing w:after="0" w:line="240" w:lineRule="auto"/>
+      </w:pPr>
+      <w:r>
+        <w:rPr>
+          <w:noProof/>
+        </w:rPr>
+        <w:drawing>
+          <wp:inline distT="0" distB="0" distL="0" distR="0">
+            <wp:extent cx="3383280" cy="1245493"/>
+            <wp:effectExtent l="19050" t="0" r="7620" b="0"/>
+            <wp:docPr id="32" name="Picture 21"/>
+            <wp:cNvGraphicFramePr>
+              <a:graphicFrameLocks xmlns:a="http://schemas.openxmlformats.org/drawingml/2006/main" noChangeAspect="1"/>
+            </wp:cNvGraphicFramePr>
+            <a:graphic xmlns:a="http://schemas.openxmlformats.org/drawingml/2006/main">
+              <a:graphicData uri="http://schemas.openxmlformats.org/drawingml/2006/picture">
+                <pic:pic xmlns:pic="http://schemas.openxmlformats.org/drawingml/2006/picture">
+                  <pic:nvPicPr>
+                    <pic:cNvPr id="0" name="Picture 21"/>
+                    <pic:cNvPicPr>
+                      <a:picLocks noChangeAspect="1" noChangeArrowheads="1"/>
+                    </pic:cNvPicPr>
+                  </pic:nvPicPr>
+                  <pic:blipFill>
+                    <a:blip r:embed="rId37"/>
+                    <a:srcRect/>
+                    <a:stretch>
+                      <a:fillRect/>
+                    </a:stretch>
+                  </pic:blipFill>
+                  <pic:spPr bwMode="auto">
+                    <a:xfrm>
+                      <a:off x="0" y="0"/>
+                      <a:ext cx="3383280" cy="1245493"/>
+                    </a:xfrm>
+                    <a:prstGeom prst="rect">
+                      <a:avLst/>
+                    </a:prstGeom>
+                    <a:noFill/>
+                    <a:ln w="9525">
+                      <a:noFill/>
+                      <a:miter lim="800000"/>
+                      <a:headEnd/>
+                      <a:tailEnd/>
+                    </a:ln>
+                  </pic:spPr>
+                </pic:pic>
+              </a:graphicData>
+            </a:graphic>
+          </wp:inline>
+        </w:drawing>
+      </w:r>
+    </w:p>
+    <w:p>
+      <w:pPr>
+        <w:spacing w:after="0" w:line="240" w:lineRule="auto"/>
+      </w:pPr>
+    </w:p>
+    <w:p>
+      <w:pPr>
+        <w:spacing w:after="0" w:line="240" w:lineRule="auto"/>
+      </w:pPr>
+    </w:p>
+    <w:p>
+      <w:pPr>
+        <w:spacing w:after="0" w:line="240" w:lineRule="auto"/>
       </w:pPr>
     </w:p>
     <w:p>
@@ -10716,6 +11489,18 @@
     <w:uiPriority w:val="99"/>
     <w:semiHidden/>
     <w:rsid w:val="007D26C5"/>
+  </w:style>
+  <w:style w:type="character" w:styleId="Hyperlink">
+    <w:name w:val="Hyperlink"/>
+    <w:basedOn w:val="DefaultParagraphFont"/>
+    <w:uiPriority w:val="99"/>
+    <w:semiHidden/>
+    <w:unhideWhenUsed/>
+    <w:rsid w:val="00C51442"/>
+    <w:rPr>
+      <w:color w:val="0000FF"/>
+      <w:u w:val="single"/>
+    </w:rPr>
   </w:style>
 </w:styles>
 </file>

</xml_diff>